<commit_message>
modifies calculation of Frequency value
</commit_message>
<xml_diff>
--- a/Text/00.eda.docx
+++ b/Text/00.eda.docx
@@ -24402,13 +24402,13 @@
           <w:lang w:val="el-GR"/>
         </w:rPr>
         <w:drawing>
-          <wp:anchor distT="0" distB="0" distL="114300" distR="114300" simplePos="0" relativeHeight="251698176" behindDoc="0" locked="0" layoutInCell="1" allowOverlap="1" wp14:anchorId="6C232ABB" wp14:editId="588D4459">
+          <wp:anchor distT="0" distB="0" distL="114300" distR="114300" simplePos="0" relativeHeight="251698176" behindDoc="0" locked="0" layoutInCell="1" allowOverlap="1" wp14:anchorId="6C232ABB" wp14:editId="5BF3629E">
             <wp:simplePos x="0" y="0"/>
             <wp:positionH relativeFrom="margin">
-              <wp:align>left</wp:align>
+              <wp:align>right</wp:align>
             </wp:positionH>
             <wp:positionV relativeFrom="paragraph">
-              <wp:posOffset>2016182</wp:posOffset>
+              <wp:posOffset>1965325</wp:posOffset>
             </wp:positionV>
             <wp:extent cx="5731510" cy="427355"/>
             <wp:effectExtent l="0" t="0" r="2540" b="0"/>
@@ -25287,1132 +25287,19 @@
           <w:szCs w:val="24"/>
           <w:lang w:val="el-GR"/>
         </w:rPr>
-        <w:t>Η</w:t>
-      </w:r>
-      <w:r>
-        <w:rPr>
-          <w:rStyle w:val="IntenseEmphasis"/>
-          <w:rFonts w:ascii="Times New Roman" w:hAnsi="Times New Roman" w:cs="Times New Roman"/>
-          <w:i w:val="0"/>
-          <w:iCs w:val="0"/>
-          <w:color w:val="auto"/>
-          <w:sz w:val="24"/>
-          <w:szCs w:val="24"/>
-          <w:lang w:val="el-GR"/>
-        </w:rPr>
-        <w:t xml:space="preserve"> μετρική </w:t>
-      </w:r>
-      <w:r>
-        <w:rPr>
-          <w:rStyle w:val="IntenseEmphasis"/>
-          <w:rFonts w:ascii="Times New Roman" w:hAnsi="Times New Roman" w:cs="Times New Roman"/>
-          <w:i w:val="0"/>
-          <w:iCs w:val="0"/>
-          <w:color w:val="auto"/>
-          <w:sz w:val="24"/>
-          <w:szCs w:val="24"/>
-          <w:lang w:val="en-US"/>
-        </w:rPr>
-        <w:t>Frequency</w:t>
-      </w:r>
-      <w:r>
-        <w:rPr>
-          <w:rStyle w:val="IntenseEmphasis"/>
-          <w:rFonts w:ascii="Times New Roman" w:hAnsi="Times New Roman" w:cs="Times New Roman"/>
-          <w:i w:val="0"/>
-          <w:iCs w:val="0"/>
-          <w:color w:val="auto"/>
-          <w:sz w:val="24"/>
-          <w:szCs w:val="24"/>
-          <w:lang w:val="el-GR"/>
-        </w:rPr>
-        <w:t xml:space="preserve"> </w:t>
-      </w:r>
-      <w:r>
-        <w:rPr>
-          <w:rStyle w:val="IntenseEmphasis"/>
-          <w:rFonts w:ascii="Times New Roman" w:hAnsi="Times New Roman" w:cs="Times New Roman"/>
-          <w:i w:val="0"/>
-          <w:iCs w:val="0"/>
-          <w:color w:val="auto"/>
-          <w:sz w:val="24"/>
-          <w:szCs w:val="24"/>
-          <w:lang w:val="el-GR"/>
-        </w:rPr>
-        <w:t xml:space="preserve">ορίζεται ως </w:t>
-      </w:r>
-      <w:r>
-        <w:rPr>
-          <w:rStyle w:val="IntenseEmphasis"/>
-          <w:rFonts w:ascii="Times New Roman" w:hAnsi="Times New Roman" w:cs="Times New Roman"/>
-          <w:i w:val="0"/>
-          <w:iCs w:val="0"/>
-          <w:color w:val="auto"/>
-          <w:sz w:val="24"/>
-          <w:szCs w:val="24"/>
-          <w:lang w:val="el-GR"/>
-        </w:rPr>
-        <w:t xml:space="preserve">ο αριθμός </w:t>
-      </w:r>
-      <w:r>
-        <w:rPr>
-          <w:rStyle w:val="IntenseEmphasis"/>
-          <w:rFonts w:ascii="Times New Roman" w:hAnsi="Times New Roman" w:cs="Times New Roman"/>
-          <w:i w:val="0"/>
-          <w:iCs w:val="0"/>
-          <w:color w:val="auto"/>
-          <w:sz w:val="24"/>
-          <w:szCs w:val="24"/>
-          <w:lang w:val="el-GR"/>
-        </w:rPr>
-        <w:t>των</w:t>
-      </w:r>
-      <w:r>
-        <w:rPr>
-          <w:rStyle w:val="IntenseEmphasis"/>
-          <w:rFonts w:ascii="Times New Roman" w:hAnsi="Times New Roman" w:cs="Times New Roman"/>
-          <w:i w:val="0"/>
-          <w:iCs w:val="0"/>
-          <w:color w:val="auto"/>
-          <w:sz w:val="24"/>
-          <w:szCs w:val="24"/>
-          <w:lang w:val="el-GR"/>
-        </w:rPr>
-        <w:t xml:space="preserve"> μοναδικών</w:t>
-      </w:r>
-      <w:r>
-        <w:rPr>
-          <w:rStyle w:val="IntenseEmphasis"/>
-          <w:rFonts w:ascii="Times New Roman" w:hAnsi="Times New Roman" w:cs="Times New Roman"/>
-          <w:i w:val="0"/>
-          <w:iCs w:val="0"/>
-          <w:color w:val="auto"/>
-          <w:sz w:val="24"/>
-          <w:szCs w:val="24"/>
-          <w:lang w:val="el-GR"/>
-        </w:rPr>
-        <w:t xml:space="preserve"> </w:t>
-      </w:r>
-      <w:r>
-        <w:rPr>
-          <w:rStyle w:val="IntenseEmphasis"/>
-          <w:rFonts w:ascii="Times New Roman" w:hAnsi="Times New Roman" w:cs="Times New Roman"/>
-          <w:i w:val="0"/>
-          <w:iCs w:val="0"/>
-          <w:color w:val="auto"/>
-          <w:sz w:val="24"/>
-          <w:szCs w:val="24"/>
-          <w:lang w:val="el-GR"/>
-        </w:rPr>
-        <w:t xml:space="preserve">τιμών </w:t>
-      </w:r>
-      <w:r>
-        <w:rPr>
-          <w:rStyle w:val="IntenseEmphasis"/>
-          <w:rFonts w:ascii="Times New Roman" w:hAnsi="Times New Roman" w:cs="Times New Roman"/>
-          <w:i w:val="0"/>
-          <w:iCs w:val="0"/>
-          <w:color w:val="auto"/>
-          <w:sz w:val="24"/>
-          <w:szCs w:val="24"/>
-          <w:lang w:val="el-GR"/>
-        </w:rPr>
-        <w:t xml:space="preserve">της στήλης </w:t>
-      </w:r>
-      <w:r>
-        <w:rPr>
-          <w:rStyle w:val="IntenseEmphasis"/>
-          <w:rFonts w:ascii="Times New Roman" w:hAnsi="Times New Roman" w:cs="Times New Roman"/>
-          <w:i w:val="0"/>
-          <w:iCs w:val="0"/>
-          <w:color w:val="auto"/>
-          <w:sz w:val="24"/>
-          <w:szCs w:val="24"/>
-          <w:lang w:val="en-US"/>
-        </w:rPr>
-        <w:t>Invoice</w:t>
-      </w:r>
-      <w:r>
-        <w:rPr>
-          <w:rStyle w:val="IntenseEmphasis"/>
-          <w:rFonts w:ascii="Times New Roman" w:hAnsi="Times New Roman" w:cs="Times New Roman"/>
-          <w:i w:val="0"/>
-          <w:iCs w:val="0"/>
-          <w:color w:val="auto"/>
-          <w:sz w:val="24"/>
-          <w:szCs w:val="24"/>
-          <w:lang w:val="el-GR"/>
-        </w:rPr>
-        <w:t xml:space="preserve"> </w:t>
-      </w:r>
-      <w:r>
-        <w:rPr>
-          <w:rStyle w:val="IntenseEmphasis"/>
-          <w:rFonts w:ascii="Times New Roman" w:hAnsi="Times New Roman" w:cs="Times New Roman"/>
-          <w:i w:val="0"/>
-          <w:iCs w:val="0"/>
-          <w:color w:val="auto"/>
-          <w:sz w:val="24"/>
-          <w:szCs w:val="24"/>
-          <w:lang w:val="el-GR"/>
-        </w:rPr>
-        <w:t>για κάθε πελάτη</w:t>
-      </w:r>
-      <w:r>
-        <w:rPr>
-          <w:rStyle w:val="IntenseEmphasis"/>
-          <w:rFonts w:ascii="Times New Roman" w:hAnsi="Times New Roman" w:cs="Times New Roman"/>
-          <w:i w:val="0"/>
-          <w:iCs w:val="0"/>
-          <w:color w:val="auto"/>
-          <w:sz w:val="24"/>
-          <w:szCs w:val="24"/>
-          <w:lang w:val="el-GR"/>
-        </w:rPr>
-        <w:t>.</w:t>
-      </w:r>
-      <w:r>
-        <w:rPr>
-          <w:rStyle w:val="IntenseEmphasis"/>
-          <w:rFonts w:ascii="Times New Roman" w:hAnsi="Times New Roman" w:cs="Times New Roman"/>
-          <w:i w:val="0"/>
-          <w:iCs w:val="0"/>
-          <w:color w:val="auto"/>
-          <w:sz w:val="24"/>
-          <w:szCs w:val="24"/>
-          <w:lang w:val="el-GR"/>
-        </w:rPr>
-        <w:t xml:space="preserve"> </w:t>
-      </w:r>
-      <w:r>
-        <w:rPr>
-          <w:rStyle w:val="IntenseEmphasis"/>
-          <w:rFonts w:ascii="Times New Roman" w:hAnsi="Times New Roman" w:cs="Times New Roman"/>
-          <w:i w:val="0"/>
-          <w:iCs w:val="0"/>
-          <w:color w:val="auto"/>
-          <w:sz w:val="24"/>
-          <w:szCs w:val="24"/>
-          <w:lang w:val="el-GR"/>
-        </w:rPr>
-        <w:t>Επιπλέον</w:t>
-      </w:r>
-      <w:r>
-        <w:rPr>
-          <w:rStyle w:val="IntenseEmphasis"/>
-          <w:rFonts w:ascii="Times New Roman" w:hAnsi="Times New Roman" w:cs="Times New Roman"/>
-          <w:i w:val="0"/>
-          <w:iCs w:val="0"/>
-          <w:color w:val="auto"/>
-          <w:sz w:val="24"/>
-          <w:szCs w:val="24"/>
-          <w:lang w:val="el-GR"/>
-        </w:rPr>
-        <w:t xml:space="preserve">, για τον υπολογισμό της μετρικής </w:t>
-      </w:r>
-      <w:r>
-        <w:rPr>
-          <w:rStyle w:val="IntenseEmphasis"/>
-          <w:rFonts w:ascii="Times New Roman" w:hAnsi="Times New Roman" w:cs="Times New Roman"/>
-          <w:i w:val="0"/>
-          <w:iCs w:val="0"/>
-          <w:color w:val="auto"/>
-          <w:sz w:val="24"/>
-          <w:szCs w:val="24"/>
-          <w:lang w:val="en-US"/>
-        </w:rPr>
-        <w:t>Monetary</w:t>
-      </w:r>
-      <w:r>
-        <w:rPr>
-          <w:rStyle w:val="IntenseEmphasis"/>
-          <w:rFonts w:ascii="Times New Roman" w:hAnsi="Times New Roman" w:cs="Times New Roman"/>
-          <w:i w:val="0"/>
-          <w:iCs w:val="0"/>
-          <w:color w:val="auto"/>
-          <w:sz w:val="24"/>
-          <w:szCs w:val="24"/>
-          <w:lang w:val="el-GR"/>
-        </w:rPr>
-        <w:t>,</w:t>
-      </w:r>
-      <w:r>
-        <w:rPr>
-          <w:rStyle w:val="IntenseEmphasis"/>
-          <w:rFonts w:ascii="Times New Roman" w:hAnsi="Times New Roman" w:cs="Times New Roman"/>
-          <w:i w:val="0"/>
-          <w:iCs w:val="0"/>
-          <w:color w:val="auto"/>
-          <w:sz w:val="24"/>
-          <w:szCs w:val="24"/>
-          <w:lang w:val="el-GR"/>
-        </w:rPr>
-        <w:t xml:space="preserve"> </w:t>
-      </w:r>
-      <w:r>
-        <w:rPr>
-          <w:rStyle w:val="IntenseEmphasis"/>
-          <w:rFonts w:ascii="Times New Roman" w:hAnsi="Times New Roman" w:cs="Times New Roman"/>
-          <w:i w:val="0"/>
-          <w:iCs w:val="0"/>
-          <w:color w:val="auto"/>
-          <w:sz w:val="24"/>
-          <w:szCs w:val="24"/>
-          <w:lang w:val="el-GR"/>
-        </w:rPr>
-        <w:t>είναι απαραίτητη η δημιουργία</w:t>
-      </w:r>
-      <w:r>
-        <w:rPr>
-          <w:rStyle w:val="IntenseEmphasis"/>
-          <w:rFonts w:ascii="Times New Roman" w:hAnsi="Times New Roman" w:cs="Times New Roman"/>
-          <w:i w:val="0"/>
-          <w:iCs w:val="0"/>
-          <w:color w:val="auto"/>
-          <w:sz w:val="24"/>
-          <w:szCs w:val="24"/>
-          <w:lang w:val="el-GR"/>
-        </w:rPr>
-        <w:t xml:space="preserve"> </w:t>
-      </w:r>
-      <w:r>
-        <w:rPr>
-          <w:rStyle w:val="IntenseEmphasis"/>
-          <w:rFonts w:ascii="Times New Roman" w:hAnsi="Times New Roman" w:cs="Times New Roman"/>
-          <w:i w:val="0"/>
-          <w:iCs w:val="0"/>
-          <w:color w:val="auto"/>
-          <w:sz w:val="24"/>
-          <w:szCs w:val="24"/>
-          <w:lang w:val="el-GR"/>
-        </w:rPr>
-        <w:t>τη</w:t>
-      </w:r>
-      <w:r>
-        <w:rPr>
-          <w:rStyle w:val="IntenseEmphasis"/>
-          <w:rFonts w:ascii="Times New Roman" w:hAnsi="Times New Roman" w:cs="Times New Roman"/>
-          <w:i w:val="0"/>
-          <w:iCs w:val="0"/>
-          <w:color w:val="auto"/>
-          <w:sz w:val="24"/>
-          <w:szCs w:val="24"/>
-          <w:lang w:val="el-GR"/>
-        </w:rPr>
-        <w:t>ς</w:t>
-      </w:r>
-      <w:r>
-        <w:rPr>
-          <w:rStyle w:val="IntenseEmphasis"/>
-          <w:rFonts w:ascii="Times New Roman" w:hAnsi="Times New Roman" w:cs="Times New Roman"/>
-          <w:i w:val="0"/>
-          <w:iCs w:val="0"/>
-          <w:color w:val="auto"/>
-          <w:sz w:val="24"/>
-          <w:szCs w:val="24"/>
-          <w:lang w:val="el-GR"/>
-        </w:rPr>
-        <w:t xml:space="preserve"> στήλη</w:t>
-      </w:r>
-      <w:r>
-        <w:rPr>
-          <w:rStyle w:val="IntenseEmphasis"/>
-          <w:rFonts w:ascii="Times New Roman" w:hAnsi="Times New Roman" w:cs="Times New Roman"/>
-          <w:i w:val="0"/>
-          <w:iCs w:val="0"/>
-          <w:color w:val="auto"/>
-          <w:sz w:val="24"/>
-          <w:szCs w:val="24"/>
-          <w:lang w:val="el-GR"/>
-        </w:rPr>
-        <w:t>ς</w:t>
-      </w:r>
-      <w:r>
-        <w:rPr>
-          <w:rStyle w:val="IntenseEmphasis"/>
-          <w:rFonts w:ascii="Times New Roman" w:hAnsi="Times New Roman" w:cs="Times New Roman"/>
-          <w:i w:val="0"/>
-          <w:iCs w:val="0"/>
-          <w:color w:val="auto"/>
-          <w:sz w:val="24"/>
-          <w:szCs w:val="24"/>
-          <w:lang w:val="el-GR"/>
-        </w:rPr>
-        <w:t xml:space="preserve"> </w:t>
-      </w:r>
-      <w:proofErr w:type="spellStart"/>
-      <w:r>
-        <w:rPr>
-          <w:rStyle w:val="IntenseEmphasis"/>
-          <w:rFonts w:ascii="Times New Roman" w:hAnsi="Times New Roman" w:cs="Times New Roman"/>
-          <w:i w:val="0"/>
-          <w:iCs w:val="0"/>
-          <w:color w:val="auto"/>
-          <w:sz w:val="24"/>
-          <w:szCs w:val="24"/>
-          <w:lang w:val="en-US"/>
-        </w:rPr>
-        <w:t>Total</w:t>
-      </w:r>
-      <w:r>
-        <w:rPr>
-          <w:rStyle w:val="IntenseEmphasis"/>
-          <w:rFonts w:ascii="Times New Roman" w:hAnsi="Times New Roman" w:cs="Times New Roman"/>
-          <w:i w:val="0"/>
-          <w:iCs w:val="0"/>
-          <w:color w:val="auto"/>
-          <w:sz w:val="24"/>
-          <w:szCs w:val="24"/>
-          <w:lang w:val="en-US"/>
-        </w:rPr>
-        <w:t>Value</w:t>
-      </w:r>
-      <w:proofErr w:type="spellEnd"/>
-      <w:r>
-        <w:rPr>
-          <w:rStyle w:val="IntenseEmphasis"/>
-          <w:rFonts w:ascii="Times New Roman" w:hAnsi="Times New Roman" w:cs="Times New Roman"/>
-          <w:i w:val="0"/>
-          <w:iCs w:val="0"/>
-          <w:color w:val="auto"/>
-          <w:sz w:val="24"/>
-          <w:szCs w:val="24"/>
-          <w:lang w:val="el-GR"/>
-        </w:rPr>
-        <w:t xml:space="preserve"> η οποία προκύπτει από το</w:t>
-      </w:r>
-      <w:r>
-        <w:rPr>
-          <w:rStyle w:val="IntenseEmphasis"/>
-          <w:rFonts w:ascii="Times New Roman" w:hAnsi="Times New Roman" w:cs="Times New Roman"/>
-          <w:i w:val="0"/>
-          <w:iCs w:val="0"/>
-          <w:color w:val="auto"/>
-          <w:sz w:val="24"/>
-          <w:szCs w:val="24"/>
-          <w:lang w:val="el-GR"/>
-        </w:rPr>
-        <w:t xml:space="preserve"> γινόμενο των στηλών </w:t>
-      </w:r>
-      <w:r>
-        <w:rPr>
-          <w:rStyle w:val="IntenseEmphasis"/>
-          <w:rFonts w:ascii="Times New Roman" w:hAnsi="Times New Roman" w:cs="Times New Roman"/>
-          <w:i w:val="0"/>
-          <w:iCs w:val="0"/>
-          <w:color w:val="auto"/>
-          <w:sz w:val="24"/>
-          <w:szCs w:val="24"/>
-          <w:lang w:val="en-US"/>
-        </w:rPr>
-        <w:t>Price</w:t>
-      </w:r>
-      <w:r>
-        <w:rPr>
-          <w:rStyle w:val="IntenseEmphasis"/>
-          <w:rFonts w:ascii="Times New Roman" w:hAnsi="Times New Roman" w:cs="Times New Roman"/>
-          <w:i w:val="0"/>
-          <w:iCs w:val="0"/>
-          <w:color w:val="auto"/>
-          <w:sz w:val="24"/>
-          <w:szCs w:val="24"/>
-          <w:lang w:val="el-GR"/>
-        </w:rPr>
-        <w:t xml:space="preserve"> </w:t>
-      </w:r>
-      <w:r>
-        <w:rPr>
-          <w:rStyle w:val="IntenseEmphasis"/>
-          <w:rFonts w:ascii="Times New Roman" w:hAnsi="Times New Roman" w:cs="Times New Roman"/>
-          <w:i w:val="0"/>
-          <w:iCs w:val="0"/>
-          <w:color w:val="auto"/>
-          <w:sz w:val="24"/>
-          <w:szCs w:val="24"/>
-          <w:lang w:val="el-GR"/>
-        </w:rPr>
-        <w:t xml:space="preserve">και </w:t>
-      </w:r>
-      <w:r>
-        <w:rPr>
-          <w:rStyle w:val="IntenseEmphasis"/>
-          <w:rFonts w:ascii="Times New Roman" w:hAnsi="Times New Roman" w:cs="Times New Roman"/>
-          <w:i w:val="0"/>
-          <w:iCs w:val="0"/>
-          <w:color w:val="auto"/>
-          <w:sz w:val="24"/>
-          <w:szCs w:val="24"/>
-          <w:lang w:val="en-US"/>
-        </w:rPr>
-        <w:t>Quantity</w:t>
-      </w:r>
-      <w:r>
-        <w:rPr>
-          <w:rStyle w:val="IntenseEmphasis"/>
-          <w:rFonts w:ascii="Times New Roman" w:hAnsi="Times New Roman" w:cs="Times New Roman"/>
-          <w:i w:val="0"/>
-          <w:iCs w:val="0"/>
-          <w:color w:val="auto"/>
-          <w:sz w:val="24"/>
-          <w:szCs w:val="24"/>
-          <w:lang w:val="el-GR"/>
-        </w:rPr>
-        <w:t xml:space="preserve"> </w:t>
-      </w:r>
-      <w:r>
-        <w:rPr>
-          <w:rStyle w:val="IntenseEmphasis"/>
-          <w:rFonts w:ascii="Times New Roman" w:hAnsi="Times New Roman" w:cs="Times New Roman"/>
-          <w:i w:val="0"/>
-          <w:iCs w:val="0"/>
-          <w:color w:val="auto"/>
-          <w:sz w:val="24"/>
-          <w:szCs w:val="24"/>
-          <w:lang w:val="el-GR"/>
-        </w:rPr>
-        <w:t>για κάθε συναλλαγή.</w:t>
-      </w:r>
-      <w:r>
-        <w:rPr>
-          <w:rStyle w:val="IntenseEmphasis"/>
-          <w:rFonts w:ascii="Times New Roman" w:hAnsi="Times New Roman" w:cs="Times New Roman"/>
-          <w:i w:val="0"/>
-          <w:iCs w:val="0"/>
-          <w:color w:val="auto"/>
-          <w:sz w:val="24"/>
-          <w:szCs w:val="24"/>
-          <w:lang w:val="el-GR"/>
-        </w:rPr>
-        <w:t xml:space="preserve"> </w:t>
-      </w:r>
-      <w:r>
-        <w:rPr>
-          <w:rStyle w:val="IntenseEmphasis"/>
-          <w:rFonts w:ascii="Times New Roman" w:hAnsi="Times New Roman" w:cs="Times New Roman"/>
-          <w:i w:val="0"/>
-          <w:iCs w:val="0"/>
-          <w:color w:val="auto"/>
-          <w:sz w:val="24"/>
-          <w:szCs w:val="24"/>
-          <w:lang w:val="el-GR"/>
-        </w:rPr>
-        <w:t xml:space="preserve">Η μετρική </w:t>
-      </w:r>
-      <w:r>
-        <w:rPr>
-          <w:rStyle w:val="IntenseEmphasis"/>
-          <w:rFonts w:ascii="Times New Roman" w:hAnsi="Times New Roman" w:cs="Times New Roman"/>
-          <w:i w:val="0"/>
-          <w:iCs w:val="0"/>
-          <w:color w:val="auto"/>
-          <w:sz w:val="24"/>
-          <w:szCs w:val="24"/>
-          <w:lang w:val="en-US"/>
-        </w:rPr>
-        <w:t>Monetary</w:t>
-      </w:r>
-      <w:r>
-        <w:rPr>
-          <w:rStyle w:val="IntenseEmphasis"/>
-          <w:rFonts w:ascii="Times New Roman" w:hAnsi="Times New Roman" w:cs="Times New Roman"/>
-          <w:i w:val="0"/>
-          <w:iCs w:val="0"/>
-          <w:color w:val="auto"/>
-          <w:sz w:val="24"/>
-          <w:szCs w:val="24"/>
-          <w:lang w:val="el-GR"/>
-        </w:rPr>
-        <w:t xml:space="preserve"> </w:t>
-      </w:r>
-      <w:r>
-        <w:rPr>
-          <w:rStyle w:val="IntenseEmphasis"/>
-          <w:rFonts w:ascii="Times New Roman" w:hAnsi="Times New Roman" w:cs="Times New Roman"/>
-          <w:i w:val="0"/>
-          <w:iCs w:val="0"/>
-          <w:color w:val="auto"/>
-          <w:sz w:val="24"/>
-          <w:szCs w:val="24"/>
-          <w:lang w:val="el-GR"/>
-        </w:rPr>
-        <w:t>προκύπτει από τ</w:t>
-      </w:r>
-      <w:r>
-        <w:rPr>
-          <w:rStyle w:val="IntenseEmphasis"/>
-          <w:rFonts w:ascii="Times New Roman" w:hAnsi="Times New Roman" w:cs="Times New Roman"/>
-          <w:i w:val="0"/>
-          <w:iCs w:val="0"/>
-          <w:color w:val="auto"/>
-          <w:sz w:val="24"/>
-          <w:szCs w:val="24"/>
-          <w:lang w:val="el-GR"/>
-        </w:rPr>
-        <w:t>ο άθροισμα των</w:t>
-      </w:r>
-      <w:r>
-        <w:rPr>
-          <w:rStyle w:val="IntenseEmphasis"/>
-          <w:rFonts w:ascii="Times New Roman" w:hAnsi="Times New Roman" w:cs="Times New Roman"/>
-          <w:i w:val="0"/>
-          <w:iCs w:val="0"/>
-          <w:color w:val="auto"/>
-          <w:sz w:val="24"/>
-          <w:szCs w:val="24"/>
-          <w:lang w:val="el-GR"/>
-        </w:rPr>
-        <w:t xml:space="preserve"> τιμών της στήλης </w:t>
-      </w:r>
-      <w:proofErr w:type="spellStart"/>
-      <w:r>
-        <w:rPr>
-          <w:rStyle w:val="IntenseEmphasis"/>
-          <w:rFonts w:ascii="Times New Roman" w:hAnsi="Times New Roman" w:cs="Times New Roman"/>
-          <w:i w:val="0"/>
-          <w:iCs w:val="0"/>
-          <w:color w:val="auto"/>
-          <w:sz w:val="24"/>
-          <w:szCs w:val="24"/>
-          <w:lang w:val="en-US"/>
-        </w:rPr>
-        <w:t>TotalValue</w:t>
-      </w:r>
-      <w:proofErr w:type="spellEnd"/>
-      <w:r>
-        <w:rPr>
-          <w:rStyle w:val="IntenseEmphasis"/>
-          <w:rFonts w:ascii="Times New Roman" w:hAnsi="Times New Roman" w:cs="Times New Roman"/>
-          <w:i w:val="0"/>
-          <w:iCs w:val="0"/>
-          <w:color w:val="auto"/>
-          <w:sz w:val="24"/>
-          <w:szCs w:val="24"/>
-          <w:lang w:val="el-GR"/>
-        </w:rPr>
-        <w:t xml:space="preserve"> για κάθε πελάτη.</w:t>
-      </w:r>
-      <w:r>
-        <w:rPr>
-          <w:rStyle w:val="IntenseEmphasis"/>
-          <w:rFonts w:ascii="Times New Roman" w:hAnsi="Times New Roman" w:cs="Times New Roman"/>
-          <w:i w:val="0"/>
-          <w:iCs w:val="0"/>
-          <w:color w:val="auto"/>
-          <w:sz w:val="24"/>
-          <w:szCs w:val="24"/>
-          <w:lang w:val="el-GR"/>
-        </w:rPr>
-        <w:t xml:space="preserve"> </w:t>
-      </w:r>
-      <w:r>
-        <w:rPr>
-          <w:rStyle w:val="IntenseEmphasis"/>
-          <w:rFonts w:ascii="Times New Roman" w:hAnsi="Times New Roman" w:cs="Times New Roman"/>
-          <w:i w:val="0"/>
-          <w:iCs w:val="0"/>
-          <w:color w:val="auto"/>
-          <w:sz w:val="24"/>
-          <w:szCs w:val="24"/>
-          <w:lang w:val="el-GR"/>
-        </w:rPr>
-        <w:t xml:space="preserve"> </w:t>
-      </w:r>
-      <w:r>
-        <w:rPr>
-          <w:rStyle w:val="IntenseEmphasis"/>
-          <w:rFonts w:ascii="Times New Roman" w:hAnsi="Times New Roman" w:cs="Times New Roman"/>
-          <w:i w:val="0"/>
-          <w:iCs w:val="0"/>
-          <w:color w:val="auto"/>
-          <w:sz w:val="24"/>
-          <w:szCs w:val="24"/>
-          <w:lang w:val="el-GR"/>
-        </w:rPr>
-        <w:t xml:space="preserve">Έχοντας ως βάση τις στήλες </w:t>
-      </w:r>
-      <w:proofErr w:type="spellStart"/>
-      <w:r>
-        <w:rPr>
-          <w:rStyle w:val="IntenseEmphasis"/>
-          <w:rFonts w:ascii="Times New Roman" w:hAnsi="Times New Roman" w:cs="Times New Roman"/>
-          <w:i w:val="0"/>
-          <w:iCs w:val="0"/>
-          <w:color w:val="auto"/>
-          <w:sz w:val="24"/>
-          <w:szCs w:val="24"/>
-          <w:lang w:val="en-US"/>
-        </w:rPr>
-        <w:t>InvoiceDate</w:t>
-      </w:r>
-      <w:proofErr w:type="spellEnd"/>
-      <w:r>
-        <w:rPr>
-          <w:rStyle w:val="IntenseEmphasis"/>
-          <w:rFonts w:ascii="Times New Roman" w:hAnsi="Times New Roman" w:cs="Times New Roman"/>
-          <w:i w:val="0"/>
-          <w:iCs w:val="0"/>
-          <w:color w:val="auto"/>
-          <w:sz w:val="24"/>
-          <w:szCs w:val="24"/>
-          <w:lang w:val="el-GR"/>
-        </w:rPr>
-        <w:t xml:space="preserve">, </w:t>
-      </w:r>
-      <w:r>
-        <w:rPr>
-          <w:rStyle w:val="IntenseEmphasis"/>
-          <w:rFonts w:ascii="Times New Roman" w:hAnsi="Times New Roman" w:cs="Times New Roman"/>
-          <w:i w:val="0"/>
-          <w:iCs w:val="0"/>
-          <w:color w:val="auto"/>
-          <w:sz w:val="24"/>
-          <w:szCs w:val="24"/>
-          <w:lang w:val="en-US"/>
-        </w:rPr>
-        <w:t>Invoice</w:t>
-      </w:r>
-      <w:r>
-        <w:rPr>
-          <w:rStyle w:val="IntenseEmphasis"/>
-          <w:rFonts w:ascii="Times New Roman" w:hAnsi="Times New Roman" w:cs="Times New Roman"/>
-          <w:i w:val="0"/>
-          <w:iCs w:val="0"/>
-          <w:color w:val="auto"/>
-          <w:sz w:val="24"/>
-          <w:szCs w:val="24"/>
-          <w:lang w:val="el-GR"/>
-        </w:rPr>
-        <w:t xml:space="preserve"> </w:t>
-      </w:r>
-      <w:r>
-        <w:rPr>
-          <w:rStyle w:val="IntenseEmphasis"/>
-          <w:rFonts w:ascii="Times New Roman" w:hAnsi="Times New Roman" w:cs="Times New Roman"/>
-          <w:i w:val="0"/>
-          <w:iCs w:val="0"/>
-          <w:color w:val="auto"/>
-          <w:sz w:val="24"/>
-          <w:szCs w:val="24"/>
-          <w:lang w:val="el-GR"/>
-        </w:rPr>
-        <w:t xml:space="preserve">και </w:t>
-      </w:r>
-      <w:proofErr w:type="spellStart"/>
-      <w:r>
-        <w:rPr>
-          <w:rStyle w:val="IntenseEmphasis"/>
-          <w:rFonts w:ascii="Times New Roman" w:hAnsi="Times New Roman" w:cs="Times New Roman"/>
-          <w:i w:val="0"/>
-          <w:iCs w:val="0"/>
-          <w:color w:val="auto"/>
-          <w:sz w:val="24"/>
-          <w:szCs w:val="24"/>
-          <w:lang w:val="en-US"/>
-        </w:rPr>
-        <w:t>TotalValue</w:t>
-      </w:r>
-      <w:proofErr w:type="spellEnd"/>
-      <w:r>
-        <w:rPr>
-          <w:rStyle w:val="IntenseEmphasis"/>
-          <w:rFonts w:ascii="Times New Roman" w:hAnsi="Times New Roman" w:cs="Times New Roman"/>
-          <w:i w:val="0"/>
-          <w:iCs w:val="0"/>
-          <w:color w:val="auto"/>
-          <w:sz w:val="24"/>
-          <w:szCs w:val="24"/>
-          <w:lang w:val="el-GR"/>
-        </w:rPr>
-        <w:t xml:space="preserve"> και μ</w:t>
-      </w:r>
-      <w:r>
-        <w:rPr>
-          <w:rStyle w:val="IntenseEmphasis"/>
-          <w:rFonts w:ascii="Times New Roman" w:hAnsi="Times New Roman" w:cs="Times New Roman"/>
-          <w:i w:val="0"/>
-          <w:iCs w:val="0"/>
-          <w:color w:val="auto"/>
-          <w:sz w:val="24"/>
-          <w:szCs w:val="24"/>
-          <w:lang w:val="el-GR"/>
-        </w:rPr>
-        <w:t>ε τον συνδυασμό των</w:t>
-      </w:r>
-      <w:r>
-        <w:rPr>
-          <w:rStyle w:val="IntenseEmphasis"/>
-          <w:rFonts w:ascii="Times New Roman" w:hAnsi="Times New Roman" w:cs="Times New Roman"/>
-          <w:i w:val="0"/>
-          <w:iCs w:val="0"/>
-          <w:color w:val="auto"/>
-          <w:sz w:val="24"/>
-          <w:szCs w:val="24"/>
-          <w:lang w:val="el-GR"/>
-        </w:rPr>
-        <w:t xml:space="preserve"> εντολών</w:t>
-      </w:r>
-      <w:r>
-        <w:rPr>
-          <w:rStyle w:val="IntenseEmphasis"/>
-          <w:rFonts w:ascii="Times New Roman" w:hAnsi="Times New Roman" w:cs="Times New Roman"/>
-          <w:i w:val="0"/>
-          <w:iCs w:val="0"/>
-          <w:color w:val="auto"/>
-          <w:sz w:val="24"/>
-          <w:szCs w:val="24"/>
-          <w:lang w:val="el-GR"/>
-        </w:rPr>
-        <w:t xml:space="preserve"> </w:t>
-      </w:r>
-      <w:r>
-        <w:rPr>
-          <w:rStyle w:val="IntenseEmphasis"/>
-          <w:rFonts w:ascii="Times New Roman" w:hAnsi="Times New Roman" w:cs="Times New Roman"/>
-          <w:i w:val="0"/>
-          <w:iCs w:val="0"/>
-          <w:color w:val="auto"/>
-          <w:sz w:val="24"/>
-          <w:szCs w:val="24"/>
-          <w:lang w:val="el-GR"/>
-        </w:rPr>
-        <w:t xml:space="preserve">της </w:t>
-      </w:r>
-      <w:r>
-        <w:rPr>
-          <w:rStyle w:val="IntenseEmphasis"/>
-          <w:rFonts w:ascii="Times New Roman" w:hAnsi="Times New Roman" w:cs="Times New Roman"/>
-          <w:i w:val="0"/>
-          <w:iCs w:val="0"/>
-          <w:color w:val="auto"/>
-          <w:sz w:val="24"/>
-          <w:szCs w:val="24"/>
-          <w:lang w:val="en-US"/>
-        </w:rPr>
-        <w:t>Python</w:t>
-      </w:r>
-      <w:r>
-        <w:rPr>
-          <w:rStyle w:val="IntenseEmphasis"/>
-          <w:rFonts w:ascii="Times New Roman" w:hAnsi="Times New Roman" w:cs="Times New Roman"/>
-          <w:i w:val="0"/>
-          <w:iCs w:val="0"/>
-          <w:color w:val="auto"/>
-          <w:sz w:val="24"/>
-          <w:szCs w:val="24"/>
-          <w:lang w:val="el-GR"/>
-        </w:rPr>
-        <w:t xml:space="preserve"> </w:t>
-      </w:r>
-      <w:proofErr w:type="spellStart"/>
-      <w:r>
-        <w:rPr>
-          <w:rStyle w:val="IntenseEmphasis"/>
-          <w:rFonts w:ascii="Miriam Fixed" w:hAnsi="Miriam Fixed" w:cs="Miriam Fixed" w:hint="cs"/>
-          <w:i w:val="0"/>
-          <w:iCs w:val="0"/>
-          <w:color w:val="auto"/>
-          <w:sz w:val="24"/>
-          <w:szCs w:val="24"/>
-          <w:lang w:val="en-US"/>
-        </w:rPr>
-        <w:t>groupby</w:t>
-      </w:r>
-      <w:proofErr w:type="spellEnd"/>
-      <w:r>
-        <w:rPr>
-          <w:rStyle w:val="IntenseEmphasis"/>
-          <w:rFonts w:ascii="Miriam Fixed" w:hAnsi="Miriam Fixed" w:cs="Miriam Fixed" w:hint="cs"/>
-          <w:i w:val="0"/>
-          <w:iCs w:val="0"/>
-          <w:color w:val="auto"/>
-          <w:sz w:val="24"/>
-          <w:szCs w:val="24"/>
-          <w:lang w:val="el-GR"/>
-        </w:rPr>
-        <w:t>()</w:t>
-      </w:r>
-      <w:r>
-        <w:rPr>
-          <w:rStyle w:val="IntenseEmphasis"/>
-          <w:rFonts w:ascii="Times New Roman" w:hAnsi="Times New Roman" w:cs="Times New Roman"/>
-          <w:i w:val="0"/>
-          <w:iCs w:val="0"/>
-          <w:color w:val="auto"/>
-          <w:sz w:val="24"/>
-          <w:szCs w:val="24"/>
-          <w:lang w:val="el-GR"/>
-        </w:rPr>
-        <w:t xml:space="preserve"> και </w:t>
-      </w:r>
-      <w:proofErr w:type="spellStart"/>
-      <w:r>
-        <w:rPr>
-          <w:rStyle w:val="IntenseEmphasis"/>
-          <w:rFonts w:ascii="Miriam Fixed" w:hAnsi="Miriam Fixed" w:cs="Miriam Fixed" w:hint="cs"/>
-          <w:i w:val="0"/>
-          <w:iCs w:val="0"/>
-          <w:color w:val="auto"/>
-          <w:sz w:val="24"/>
-          <w:szCs w:val="24"/>
-          <w:lang w:val="en-US"/>
-        </w:rPr>
-        <w:t>agg</w:t>
-      </w:r>
-      <w:proofErr w:type="spellEnd"/>
-      <w:r>
-        <w:rPr>
-          <w:rStyle w:val="IntenseEmphasis"/>
-          <w:rFonts w:ascii="Miriam Fixed" w:hAnsi="Miriam Fixed" w:cs="Miriam Fixed" w:hint="cs"/>
-          <w:i w:val="0"/>
-          <w:iCs w:val="0"/>
-          <w:color w:val="auto"/>
-          <w:sz w:val="24"/>
-          <w:szCs w:val="24"/>
-          <w:lang w:val="el-GR"/>
-        </w:rPr>
-        <w:t>()</w:t>
-      </w:r>
-      <w:r>
-        <w:rPr>
-          <w:rStyle w:val="IntenseEmphasis"/>
-          <w:rFonts w:ascii="Times New Roman" w:hAnsi="Times New Roman" w:cs="Times New Roman"/>
-          <w:i w:val="0"/>
-          <w:iCs w:val="0"/>
-          <w:color w:val="auto"/>
-          <w:sz w:val="24"/>
-          <w:szCs w:val="24"/>
-          <w:lang w:val="el-GR"/>
-        </w:rPr>
-        <w:t xml:space="preserve">, </w:t>
-      </w:r>
-      <w:r>
-        <w:rPr>
-          <w:rStyle w:val="IntenseEmphasis"/>
-          <w:rFonts w:ascii="Times New Roman" w:hAnsi="Times New Roman" w:cs="Times New Roman"/>
-          <w:i w:val="0"/>
-          <w:iCs w:val="0"/>
-          <w:color w:val="auto"/>
-          <w:sz w:val="24"/>
-          <w:szCs w:val="24"/>
-          <w:lang w:val="el-GR"/>
-        </w:rPr>
-        <w:t xml:space="preserve"> </w:t>
-      </w:r>
-      <w:r>
-        <w:rPr>
-          <w:rStyle w:val="IntenseEmphasis"/>
-          <w:rFonts w:ascii="Times New Roman" w:hAnsi="Times New Roman" w:cs="Times New Roman"/>
-          <w:i w:val="0"/>
-          <w:iCs w:val="0"/>
-          <w:color w:val="auto"/>
-          <w:sz w:val="24"/>
-          <w:szCs w:val="24"/>
-          <w:lang w:val="el-GR"/>
-        </w:rPr>
-        <w:t xml:space="preserve">υπολογίζουμε τις </w:t>
-      </w:r>
-      <w:r>
-        <w:rPr>
-          <w:rStyle w:val="IntenseEmphasis"/>
-          <w:rFonts w:ascii="Times New Roman" w:hAnsi="Times New Roman" w:cs="Times New Roman"/>
-          <w:i w:val="0"/>
-          <w:iCs w:val="0"/>
-          <w:color w:val="auto"/>
-          <w:sz w:val="24"/>
-          <w:szCs w:val="24"/>
-          <w:lang w:val="el-GR"/>
-        </w:rPr>
-        <w:t xml:space="preserve">μετρικές </w:t>
-      </w:r>
-      <w:r>
-        <w:rPr>
-          <w:rStyle w:val="IntenseEmphasis"/>
-          <w:rFonts w:ascii="Times New Roman" w:hAnsi="Times New Roman" w:cs="Times New Roman"/>
-          <w:i w:val="0"/>
-          <w:iCs w:val="0"/>
-          <w:color w:val="auto"/>
-          <w:sz w:val="24"/>
-          <w:szCs w:val="24"/>
-          <w:lang w:val="en-US"/>
-        </w:rPr>
-        <w:t>R</w:t>
-      </w:r>
-      <w:r>
-        <w:rPr>
-          <w:rStyle w:val="IntenseEmphasis"/>
-          <w:rFonts w:ascii="Times New Roman" w:hAnsi="Times New Roman" w:cs="Times New Roman"/>
-          <w:i w:val="0"/>
-          <w:iCs w:val="0"/>
-          <w:color w:val="auto"/>
-          <w:sz w:val="24"/>
-          <w:szCs w:val="24"/>
-          <w:lang w:val="en-US"/>
-        </w:rPr>
-        <w:t>ecency</w:t>
-      </w:r>
-      <w:r>
-        <w:rPr>
-          <w:rStyle w:val="IntenseEmphasis"/>
-          <w:rFonts w:ascii="Times New Roman" w:hAnsi="Times New Roman" w:cs="Times New Roman"/>
-          <w:i w:val="0"/>
-          <w:iCs w:val="0"/>
-          <w:color w:val="auto"/>
-          <w:sz w:val="24"/>
-          <w:szCs w:val="24"/>
-          <w:lang w:val="el-GR"/>
-        </w:rPr>
-        <w:t xml:space="preserve">, </w:t>
-      </w:r>
-      <w:r>
-        <w:rPr>
-          <w:rStyle w:val="IntenseEmphasis"/>
-          <w:rFonts w:ascii="Times New Roman" w:hAnsi="Times New Roman" w:cs="Times New Roman"/>
-          <w:i w:val="0"/>
-          <w:iCs w:val="0"/>
-          <w:color w:val="auto"/>
-          <w:sz w:val="24"/>
-          <w:szCs w:val="24"/>
-          <w:lang w:val="en-US"/>
-        </w:rPr>
-        <w:t>F</w:t>
-      </w:r>
-      <w:r>
-        <w:rPr>
-          <w:rStyle w:val="IntenseEmphasis"/>
-          <w:rFonts w:ascii="Times New Roman" w:hAnsi="Times New Roman" w:cs="Times New Roman"/>
-          <w:i w:val="0"/>
-          <w:iCs w:val="0"/>
-          <w:color w:val="auto"/>
-          <w:sz w:val="24"/>
-          <w:szCs w:val="24"/>
-          <w:lang w:val="en-US"/>
-        </w:rPr>
-        <w:t>requency</w:t>
-      </w:r>
-      <w:r>
-        <w:rPr>
-          <w:rStyle w:val="IntenseEmphasis"/>
-          <w:rFonts w:ascii="Times New Roman" w:hAnsi="Times New Roman" w:cs="Times New Roman"/>
-          <w:i w:val="0"/>
-          <w:iCs w:val="0"/>
-          <w:color w:val="auto"/>
-          <w:sz w:val="24"/>
-          <w:szCs w:val="24"/>
-          <w:lang w:val="el-GR"/>
-        </w:rPr>
-        <w:t xml:space="preserve"> </w:t>
-      </w:r>
-      <w:r>
-        <w:rPr>
-          <w:rStyle w:val="IntenseEmphasis"/>
-          <w:rFonts w:ascii="Times New Roman" w:hAnsi="Times New Roman" w:cs="Times New Roman"/>
-          <w:i w:val="0"/>
-          <w:iCs w:val="0"/>
-          <w:color w:val="auto"/>
-          <w:sz w:val="24"/>
-          <w:szCs w:val="24"/>
-          <w:lang w:val="el-GR"/>
-        </w:rPr>
-        <w:t xml:space="preserve">και </w:t>
-      </w:r>
-      <w:r>
-        <w:rPr>
-          <w:rStyle w:val="IntenseEmphasis"/>
-          <w:rFonts w:ascii="Times New Roman" w:hAnsi="Times New Roman" w:cs="Times New Roman"/>
-          <w:i w:val="0"/>
-          <w:iCs w:val="0"/>
-          <w:color w:val="auto"/>
-          <w:sz w:val="24"/>
-          <w:szCs w:val="24"/>
-          <w:lang w:val="en-US"/>
-        </w:rPr>
-        <w:t>M</w:t>
-      </w:r>
-      <w:r>
-        <w:rPr>
-          <w:rStyle w:val="IntenseEmphasis"/>
-          <w:rFonts w:ascii="Times New Roman" w:hAnsi="Times New Roman" w:cs="Times New Roman"/>
-          <w:i w:val="0"/>
-          <w:iCs w:val="0"/>
-          <w:color w:val="auto"/>
-          <w:sz w:val="24"/>
-          <w:szCs w:val="24"/>
-          <w:lang w:val="en-US"/>
-        </w:rPr>
-        <w:t>onetary</w:t>
-      </w:r>
-      <w:r>
-        <w:rPr>
-          <w:rStyle w:val="IntenseEmphasis"/>
-          <w:rFonts w:ascii="Times New Roman" w:hAnsi="Times New Roman" w:cs="Times New Roman"/>
-          <w:i w:val="0"/>
-          <w:iCs w:val="0"/>
-          <w:color w:val="auto"/>
-          <w:sz w:val="24"/>
-          <w:szCs w:val="24"/>
-          <w:lang w:val="el-GR"/>
-        </w:rPr>
-        <w:t xml:space="preserve"> </w:t>
-      </w:r>
-      <w:r>
-        <w:rPr>
-          <w:rStyle w:val="IntenseEmphasis"/>
-          <w:rFonts w:ascii="Times New Roman" w:hAnsi="Times New Roman" w:cs="Times New Roman"/>
-          <w:i w:val="0"/>
-          <w:iCs w:val="0"/>
-          <w:color w:val="auto"/>
-          <w:sz w:val="24"/>
-          <w:szCs w:val="24"/>
-          <w:lang w:val="el-GR"/>
-        </w:rPr>
-        <w:t>για κάθε πελάτη</w:t>
-      </w:r>
-      <w:r>
-        <w:rPr>
-          <w:rStyle w:val="IntenseEmphasis"/>
-          <w:rFonts w:ascii="Times New Roman" w:hAnsi="Times New Roman" w:cs="Times New Roman"/>
-          <w:i w:val="0"/>
-          <w:iCs w:val="0"/>
-          <w:color w:val="auto"/>
-          <w:sz w:val="24"/>
-          <w:szCs w:val="24"/>
-          <w:lang w:val="el-GR"/>
-        </w:rPr>
-        <w:t>.</w:t>
-      </w:r>
-    </w:p>
-    <w:p>
-      <w:pPr>
-        <w:spacing w:line="360" w:lineRule="auto"/>
-        <w:jc w:val="both"/>
-        <w:rPr>
-          <w:rStyle w:val="IntenseEmphasis"/>
-          <w:rFonts w:ascii="Times New Roman" w:hAnsi="Times New Roman" w:cs="Times New Roman"/>
-          <w:i w:val="0"/>
-          <w:iCs w:val="0"/>
-          <w:color w:val="auto"/>
-          <w:sz w:val="24"/>
-          <w:szCs w:val="24"/>
-          <w:lang w:val="el-GR"/>
-        </w:rPr>
-      </w:pPr>
-      <w:r>
-        <w:rPr>
-          <w:rStyle w:val="IntenseEmphasis"/>
-          <w:rFonts w:ascii="Times New Roman" w:hAnsi="Times New Roman" w:cs="Times New Roman"/>
-          <w:i w:val="0"/>
-          <w:iCs w:val="0"/>
-          <w:noProof/>
-          <w:color w:val="auto"/>
-          <w:sz w:val="24"/>
-          <w:szCs w:val="24"/>
-          <w:lang w:val="el-GR"/>
-        </w:rPr>
         <w:drawing>
-          <wp:inline distT="0" distB="0" distL="0" distR="0" wp14:anchorId="079EC126" wp14:editId="0B5FA4EB">
-            <wp:extent cx="5731510" cy="768985"/>
-            <wp:effectExtent l="0" t="0" r="2540" b="0"/>
-            <wp:docPr id="1673285704" name="Picture 1" descr="A computer code with colorful text&#10;&#10;Description automatically generated with medium confidence"/>
+          <wp:anchor distT="0" distB="0" distL="114300" distR="114300" simplePos="0" relativeHeight="251709440" behindDoc="0" locked="0" layoutInCell="1" allowOverlap="1" wp14:anchorId="0C9996A0" wp14:editId="2EF24191">
+            <wp:simplePos x="0" y="0"/>
+            <wp:positionH relativeFrom="margin">
+              <wp:align>center</wp:align>
+            </wp:positionH>
+            <wp:positionV relativeFrom="paragraph">
+              <wp:posOffset>1678940</wp:posOffset>
+            </wp:positionV>
+            <wp:extent cx="5537200" cy="788035"/>
+            <wp:effectExtent l="0" t="0" r="6350" b="0"/>
+            <wp:wrapTopAndBottom/>
+            <wp:docPr id="875031913" name="Picture 1" descr="A screen shot of a computer code&#10;&#10;Description automatically generated"/>
             <wp:cNvGraphicFramePr>
               <a:graphicFrameLocks xmlns:a="http://schemas.openxmlformats.org/drawingml/2006/main" noChangeAspect="1"/>
             </wp:cNvGraphicFramePr>
@@ -26420,11 +25307,17 @@
               <a:graphicData uri="http://schemas.openxmlformats.org/drawingml/2006/picture">
                 <pic:pic xmlns:pic="http://schemas.openxmlformats.org/drawingml/2006/picture">
                   <pic:nvPicPr>
-                    <pic:cNvPr id="1673285704" name="Picture 1" descr="A computer code with colorful text&#10;&#10;Description automatically generated with medium confidence"/>
+                    <pic:cNvPr id="875031913" name="Picture 1" descr="A screen shot of a computer code&#10;&#10;Description automatically generated"/>
                     <pic:cNvPicPr/>
                   </pic:nvPicPr>
                   <pic:blipFill>
-                    <a:blip r:embed="rId40"/>
+                    <a:blip r:embed="rId40">
+                      <a:extLst>
+                        <a:ext uri="{28A0092B-C50C-407E-A947-70E740481C1C}">
+                          <a14:useLocalDpi xmlns:a14="http://schemas.microsoft.com/office/drawing/2010/main" val="0"/>
+                        </a:ext>
+                      </a:extLst>
+                    </a:blip>
                     <a:stretch>
                       <a:fillRect/>
                     </a:stretch>
@@ -26432,7 +25325,7 @@
                   <pic:spPr>
                     <a:xfrm>
                       <a:off x="0" y="0"/>
-                      <a:ext cx="5731510" cy="768985"/>
+                      <a:ext cx="5537200" cy="788035"/>
                     </a:xfrm>
                     <a:prstGeom prst="rect">
                       <a:avLst/>
@@ -26441,7 +25334,13 @@
                 </pic:pic>
               </a:graphicData>
             </a:graphic>
-          </wp:inline>
+            <wp14:sizeRelH relativeFrom="margin">
+              <wp14:pctWidth>0</wp14:pctWidth>
+            </wp14:sizeRelH>
+            <wp14:sizeRelV relativeFrom="margin">
+              <wp14:pctHeight>0</wp14:pctHeight>
+            </wp14:sizeRelV>
+          </wp:anchor>
         </w:drawing>
       </w:r>
       <w:r>
@@ -26453,43 +25352,21 @@
           <w:color w:val="auto"/>
           <w:sz w:val="24"/>
           <w:szCs w:val="24"/>
-          <w:lang w:val="el-GR"/>
-        </w:rPr>
-        <w:t xml:space="preserve"> </w:t>
-      </w:r>
-    </w:p>
-    <w:p>
-      <w:pPr>
-        <w:spacing w:line="360" w:lineRule="auto"/>
-        <w:jc w:val="both"/>
-        <w:rPr>
-          <w:rStyle w:val="IntenseEmphasis"/>
-          <w:rFonts w:ascii="Times New Roman" w:hAnsi="Times New Roman" w:cs="Times New Roman"/>
-          <w:i w:val="0"/>
-          <w:iCs w:val="0"/>
-          <w:color w:val="auto"/>
-          <w:sz w:val="24"/>
-          <w:szCs w:val="24"/>
-          <w:lang w:val="el-GR"/>
-        </w:rPr>
-      </w:pPr>
-      <w:r>
-        <w:rPr>
-          <w:rStyle w:val="IntenseEmphasis"/>
-          <w:rFonts w:ascii="Times New Roman" w:hAnsi="Times New Roman" w:cs="Times New Roman"/>
-          <w:i w:val="0"/>
-          <w:iCs w:val="0"/>
-          <w:noProof/>
-          <w:color w:val="auto"/>
-          <w:sz w:val="24"/>
-          <w:szCs w:val="24"/>
-          <w:lang w:val="el-GR"/>
+          <w:lang w:val="en-US"/>
         </w:rPr>
         <w:drawing>
-          <wp:inline distT="0" distB="0" distL="0" distR="0" wp14:anchorId="4422DB41" wp14:editId="515211C8">
-            <wp:extent cx="5731510" cy="2063750"/>
-            <wp:effectExtent l="0" t="0" r="2540" b="0"/>
-            <wp:docPr id="829480813" name="Picture 1"/>
+          <wp:anchor distT="0" distB="0" distL="114300" distR="114300" simplePos="0" relativeHeight="251710464" behindDoc="0" locked="0" layoutInCell="1" allowOverlap="1" wp14:anchorId="2F686BE0" wp14:editId="7D837B1E">
+            <wp:simplePos x="0" y="0"/>
+            <wp:positionH relativeFrom="margin">
+              <wp:align>right</wp:align>
+            </wp:positionH>
+            <wp:positionV relativeFrom="paragraph">
+              <wp:posOffset>3158490</wp:posOffset>
+            </wp:positionV>
+            <wp:extent cx="5670550" cy="1796415"/>
+            <wp:effectExtent l="0" t="0" r="6350" b="0"/>
+            <wp:wrapTopAndBottom/>
+            <wp:docPr id="1459406001" name="Picture 1" descr="A screenshot of a computer&#10;&#10;Description automatically generated"/>
             <wp:cNvGraphicFramePr>
               <a:graphicFrameLocks xmlns:a="http://schemas.openxmlformats.org/drawingml/2006/main" noChangeAspect="1"/>
             </wp:cNvGraphicFramePr>
@@ -26497,11 +25374,17 @@
               <a:graphicData uri="http://schemas.openxmlformats.org/drawingml/2006/picture">
                 <pic:pic xmlns:pic="http://schemas.openxmlformats.org/drawingml/2006/picture">
                   <pic:nvPicPr>
-                    <pic:cNvPr id="829480813" name=""/>
+                    <pic:cNvPr id="1459406001" name="Picture 1" descr="A screenshot of a computer&#10;&#10;Description automatically generated"/>
                     <pic:cNvPicPr/>
                   </pic:nvPicPr>
                   <pic:blipFill>
-                    <a:blip r:embed="rId41"/>
+                    <a:blip r:embed="rId41">
+                      <a:extLst>
+                        <a:ext uri="{28A0092B-C50C-407E-A947-70E740481C1C}">
+                          <a14:useLocalDpi xmlns:a14="http://schemas.microsoft.com/office/drawing/2010/main" val="0"/>
+                        </a:ext>
+                      </a:extLst>
+                    </a:blip>
                     <a:stretch>
                       <a:fillRect/>
                     </a:stretch>
@@ -26509,7 +25392,7 @@
                   <pic:spPr>
                     <a:xfrm>
                       <a:off x="0" y="0"/>
-                      <a:ext cx="5731510" cy="2063750"/>
+                      <a:ext cx="5670550" cy="1796415"/>
                     </a:xfrm>
                     <a:prstGeom prst="rect">
                       <a:avLst/>
@@ -26518,8 +25401,1067 @@
                 </pic:pic>
               </a:graphicData>
             </a:graphic>
-          </wp:inline>
+            <wp14:sizeRelH relativeFrom="margin">
+              <wp14:pctWidth>0</wp14:pctWidth>
+            </wp14:sizeRelH>
+            <wp14:sizeRelV relativeFrom="margin">
+              <wp14:pctHeight>0</wp14:pctHeight>
+            </wp14:sizeRelV>
+          </wp:anchor>
         </w:drawing>
+      </w:r>
+      <w:r>
+        <w:rPr>
+          <w:rStyle w:val="IntenseEmphasis"/>
+          <w:rFonts w:ascii="Times New Roman" w:hAnsi="Times New Roman" w:cs="Times New Roman"/>
+          <w:i w:val="0"/>
+          <w:iCs w:val="0"/>
+          <w:color w:val="auto"/>
+          <w:sz w:val="24"/>
+          <w:szCs w:val="24"/>
+          <w:lang w:val="el-GR"/>
+        </w:rPr>
+        <w:t>Η</w:t>
+      </w:r>
+      <w:r>
+        <w:rPr>
+          <w:rStyle w:val="IntenseEmphasis"/>
+          <w:rFonts w:ascii="Times New Roman" w:hAnsi="Times New Roman" w:cs="Times New Roman"/>
+          <w:i w:val="0"/>
+          <w:iCs w:val="0"/>
+          <w:color w:val="auto"/>
+          <w:sz w:val="24"/>
+          <w:szCs w:val="24"/>
+          <w:lang w:val="el-GR"/>
+        </w:rPr>
+        <w:t xml:space="preserve"> μετρική </w:t>
+      </w:r>
+      <w:r>
+        <w:rPr>
+          <w:rStyle w:val="IntenseEmphasis"/>
+          <w:rFonts w:ascii="Times New Roman" w:hAnsi="Times New Roman" w:cs="Times New Roman"/>
+          <w:i w:val="0"/>
+          <w:iCs w:val="0"/>
+          <w:color w:val="auto"/>
+          <w:sz w:val="24"/>
+          <w:szCs w:val="24"/>
+          <w:lang w:val="en-US"/>
+        </w:rPr>
+        <w:t>Frequency</w:t>
+      </w:r>
+      <w:r>
+        <w:rPr>
+          <w:rStyle w:val="IntenseEmphasis"/>
+          <w:rFonts w:ascii="Times New Roman" w:hAnsi="Times New Roman" w:cs="Times New Roman"/>
+          <w:i w:val="0"/>
+          <w:iCs w:val="0"/>
+          <w:color w:val="auto"/>
+          <w:sz w:val="24"/>
+          <w:szCs w:val="24"/>
+          <w:lang w:val="el-GR"/>
+        </w:rPr>
+        <w:t xml:space="preserve"> </w:t>
+      </w:r>
+      <w:r>
+        <w:rPr>
+          <w:rStyle w:val="IntenseEmphasis"/>
+          <w:rFonts w:ascii="Times New Roman" w:hAnsi="Times New Roman" w:cs="Times New Roman"/>
+          <w:i w:val="0"/>
+          <w:iCs w:val="0"/>
+          <w:color w:val="auto"/>
+          <w:sz w:val="24"/>
+          <w:szCs w:val="24"/>
+          <w:lang w:val="el-GR"/>
+        </w:rPr>
+        <w:t xml:space="preserve">ορίζεται ως </w:t>
+      </w:r>
+      <w:r>
+        <w:rPr>
+          <w:rStyle w:val="IntenseEmphasis"/>
+          <w:rFonts w:ascii="Times New Roman" w:hAnsi="Times New Roman" w:cs="Times New Roman"/>
+          <w:i w:val="0"/>
+          <w:iCs w:val="0"/>
+          <w:color w:val="auto"/>
+          <w:sz w:val="24"/>
+          <w:szCs w:val="24"/>
+          <w:lang w:val="el-GR"/>
+        </w:rPr>
+        <w:t xml:space="preserve">ο </w:t>
+      </w:r>
+      <w:r>
+        <w:rPr>
+          <w:rStyle w:val="IntenseEmphasis"/>
+          <w:rFonts w:ascii="Times New Roman" w:hAnsi="Times New Roman" w:cs="Times New Roman"/>
+          <w:i w:val="0"/>
+          <w:iCs w:val="0"/>
+          <w:color w:val="auto"/>
+          <w:sz w:val="24"/>
+          <w:szCs w:val="24"/>
+          <w:lang w:val="el-GR"/>
+        </w:rPr>
+        <w:t xml:space="preserve">συνολικός αριθμός μοναδικών τίτλων προϊόντων που αγόρασε ένας πελάτης, δηλαδή ο συνολικός αριθμός εγγραφών κάθε πελάτη στο συγκεκριμένο </w:t>
+      </w:r>
+      <w:r>
+        <w:rPr>
+          <w:rStyle w:val="IntenseEmphasis"/>
+          <w:rFonts w:ascii="Times New Roman" w:hAnsi="Times New Roman" w:cs="Times New Roman"/>
+          <w:i w:val="0"/>
+          <w:iCs w:val="0"/>
+          <w:color w:val="auto"/>
+          <w:sz w:val="24"/>
+          <w:szCs w:val="24"/>
+          <w:lang w:val="en-US"/>
+        </w:rPr>
+        <w:t>dataset</w:t>
+      </w:r>
+      <w:r>
+        <w:rPr>
+          <w:rStyle w:val="IntenseEmphasis"/>
+          <w:rFonts w:ascii="Times New Roman" w:hAnsi="Times New Roman" w:cs="Times New Roman"/>
+          <w:i w:val="0"/>
+          <w:iCs w:val="0"/>
+          <w:color w:val="auto"/>
+          <w:sz w:val="24"/>
+          <w:szCs w:val="24"/>
+          <w:lang w:val="el-GR"/>
+        </w:rPr>
+        <w:t>.</w:t>
+      </w:r>
+      <w:r>
+        <w:rPr>
+          <w:rStyle w:val="IntenseEmphasis"/>
+          <w:rFonts w:ascii="Times New Roman" w:hAnsi="Times New Roman" w:cs="Times New Roman"/>
+          <w:i w:val="0"/>
+          <w:iCs w:val="0"/>
+          <w:color w:val="auto"/>
+          <w:sz w:val="24"/>
+          <w:szCs w:val="24"/>
+          <w:lang w:val="el-GR"/>
+        </w:rPr>
+        <w:t xml:space="preserve"> </w:t>
+      </w:r>
+      <w:r>
+        <w:rPr>
+          <w:rStyle w:val="IntenseEmphasis"/>
+          <w:rFonts w:ascii="Times New Roman" w:hAnsi="Times New Roman" w:cs="Times New Roman"/>
+          <w:i w:val="0"/>
+          <w:iCs w:val="0"/>
+          <w:color w:val="auto"/>
+          <w:sz w:val="24"/>
+          <w:szCs w:val="24"/>
+          <w:lang w:val="el-GR"/>
+        </w:rPr>
+        <w:t>Επιπλέον</w:t>
+      </w:r>
+      <w:r>
+        <w:rPr>
+          <w:rStyle w:val="IntenseEmphasis"/>
+          <w:rFonts w:ascii="Times New Roman" w:hAnsi="Times New Roman" w:cs="Times New Roman"/>
+          <w:i w:val="0"/>
+          <w:iCs w:val="0"/>
+          <w:color w:val="auto"/>
+          <w:sz w:val="24"/>
+          <w:szCs w:val="24"/>
+          <w:lang w:val="el-GR"/>
+        </w:rPr>
+        <w:t xml:space="preserve">, για τον υπολογισμό της μετρικής </w:t>
+      </w:r>
+      <w:r>
+        <w:rPr>
+          <w:rStyle w:val="IntenseEmphasis"/>
+          <w:rFonts w:ascii="Times New Roman" w:hAnsi="Times New Roman" w:cs="Times New Roman"/>
+          <w:i w:val="0"/>
+          <w:iCs w:val="0"/>
+          <w:color w:val="auto"/>
+          <w:sz w:val="24"/>
+          <w:szCs w:val="24"/>
+          <w:lang w:val="en-US"/>
+        </w:rPr>
+        <w:t>Monetary</w:t>
+      </w:r>
+      <w:r>
+        <w:rPr>
+          <w:rStyle w:val="IntenseEmphasis"/>
+          <w:rFonts w:ascii="Times New Roman" w:hAnsi="Times New Roman" w:cs="Times New Roman"/>
+          <w:i w:val="0"/>
+          <w:iCs w:val="0"/>
+          <w:color w:val="auto"/>
+          <w:sz w:val="24"/>
+          <w:szCs w:val="24"/>
+          <w:lang w:val="el-GR"/>
+        </w:rPr>
+        <w:t>,</w:t>
+      </w:r>
+      <w:r>
+        <w:rPr>
+          <w:rStyle w:val="IntenseEmphasis"/>
+          <w:rFonts w:ascii="Times New Roman" w:hAnsi="Times New Roman" w:cs="Times New Roman"/>
+          <w:i w:val="0"/>
+          <w:iCs w:val="0"/>
+          <w:color w:val="auto"/>
+          <w:sz w:val="24"/>
+          <w:szCs w:val="24"/>
+          <w:lang w:val="el-GR"/>
+        </w:rPr>
+        <w:t xml:space="preserve"> </w:t>
+      </w:r>
+      <w:r>
+        <w:rPr>
+          <w:rStyle w:val="IntenseEmphasis"/>
+          <w:rFonts w:ascii="Times New Roman" w:hAnsi="Times New Roman" w:cs="Times New Roman"/>
+          <w:i w:val="0"/>
+          <w:iCs w:val="0"/>
+          <w:color w:val="auto"/>
+          <w:sz w:val="24"/>
+          <w:szCs w:val="24"/>
+          <w:lang w:val="el-GR"/>
+        </w:rPr>
+        <w:t>είναι απαραίτητη η δημιουργία</w:t>
+      </w:r>
+      <w:r>
+        <w:rPr>
+          <w:rStyle w:val="IntenseEmphasis"/>
+          <w:rFonts w:ascii="Times New Roman" w:hAnsi="Times New Roman" w:cs="Times New Roman"/>
+          <w:i w:val="0"/>
+          <w:iCs w:val="0"/>
+          <w:color w:val="auto"/>
+          <w:sz w:val="24"/>
+          <w:szCs w:val="24"/>
+          <w:lang w:val="el-GR"/>
+        </w:rPr>
+        <w:t xml:space="preserve"> </w:t>
+      </w:r>
+      <w:r>
+        <w:rPr>
+          <w:rStyle w:val="IntenseEmphasis"/>
+          <w:rFonts w:ascii="Times New Roman" w:hAnsi="Times New Roman" w:cs="Times New Roman"/>
+          <w:i w:val="0"/>
+          <w:iCs w:val="0"/>
+          <w:color w:val="auto"/>
+          <w:sz w:val="24"/>
+          <w:szCs w:val="24"/>
+          <w:lang w:val="el-GR"/>
+        </w:rPr>
+        <w:t>τη</w:t>
+      </w:r>
+      <w:r>
+        <w:rPr>
+          <w:rStyle w:val="IntenseEmphasis"/>
+          <w:rFonts w:ascii="Times New Roman" w:hAnsi="Times New Roman" w:cs="Times New Roman"/>
+          <w:i w:val="0"/>
+          <w:iCs w:val="0"/>
+          <w:color w:val="auto"/>
+          <w:sz w:val="24"/>
+          <w:szCs w:val="24"/>
+          <w:lang w:val="el-GR"/>
+        </w:rPr>
+        <w:t>ς</w:t>
+      </w:r>
+      <w:r>
+        <w:rPr>
+          <w:rStyle w:val="IntenseEmphasis"/>
+          <w:rFonts w:ascii="Times New Roman" w:hAnsi="Times New Roman" w:cs="Times New Roman"/>
+          <w:i w:val="0"/>
+          <w:iCs w:val="0"/>
+          <w:color w:val="auto"/>
+          <w:sz w:val="24"/>
+          <w:szCs w:val="24"/>
+          <w:lang w:val="el-GR"/>
+        </w:rPr>
+        <w:t xml:space="preserve"> στήλη</w:t>
+      </w:r>
+      <w:r>
+        <w:rPr>
+          <w:rStyle w:val="IntenseEmphasis"/>
+          <w:rFonts w:ascii="Times New Roman" w:hAnsi="Times New Roman" w:cs="Times New Roman"/>
+          <w:i w:val="0"/>
+          <w:iCs w:val="0"/>
+          <w:color w:val="auto"/>
+          <w:sz w:val="24"/>
+          <w:szCs w:val="24"/>
+          <w:lang w:val="el-GR"/>
+        </w:rPr>
+        <w:t>ς</w:t>
+      </w:r>
+      <w:r>
+        <w:rPr>
+          <w:rStyle w:val="IntenseEmphasis"/>
+          <w:rFonts w:ascii="Times New Roman" w:hAnsi="Times New Roman" w:cs="Times New Roman"/>
+          <w:i w:val="0"/>
+          <w:iCs w:val="0"/>
+          <w:color w:val="auto"/>
+          <w:sz w:val="24"/>
+          <w:szCs w:val="24"/>
+          <w:lang w:val="el-GR"/>
+        </w:rPr>
+        <w:t xml:space="preserve"> </w:t>
+      </w:r>
+      <w:proofErr w:type="spellStart"/>
+      <w:r>
+        <w:rPr>
+          <w:rStyle w:val="IntenseEmphasis"/>
+          <w:rFonts w:ascii="Times New Roman" w:hAnsi="Times New Roman" w:cs="Times New Roman"/>
+          <w:i w:val="0"/>
+          <w:iCs w:val="0"/>
+          <w:color w:val="auto"/>
+          <w:sz w:val="24"/>
+          <w:szCs w:val="24"/>
+          <w:lang w:val="en-US"/>
+        </w:rPr>
+        <w:t>Total</w:t>
+      </w:r>
+      <w:r>
+        <w:rPr>
+          <w:rStyle w:val="IntenseEmphasis"/>
+          <w:rFonts w:ascii="Times New Roman" w:hAnsi="Times New Roman" w:cs="Times New Roman"/>
+          <w:i w:val="0"/>
+          <w:iCs w:val="0"/>
+          <w:color w:val="auto"/>
+          <w:sz w:val="24"/>
+          <w:szCs w:val="24"/>
+          <w:lang w:val="en-US"/>
+        </w:rPr>
+        <w:t>Value</w:t>
+      </w:r>
+      <w:proofErr w:type="spellEnd"/>
+      <w:r>
+        <w:rPr>
+          <w:rStyle w:val="IntenseEmphasis"/>
+          <w:rFonts w:ascii="Times New Roman" w:hAnsi="Times New Roman" w:cs="Times New Roman"/>
+          <w:i w:val="0"/>
+          <w:iCs w:val="0"/>
+          <w:color w:val="auto"/>
+          <w:sz w:val="24"/>
+          <w:szCs w:val="24"/>
+          <w:lang w:val="el-GR"/>
+        </w:rPr>
+        <w:t xml:space="preserve"> η οποία προκύπτει από το</w:t>
+      </w:r>
+      <w:r>
+        <w:rPr>
+          <w:rStyle w:val="IntenseEmphasis"/>
+          <w:rFonts w:ascii="Times New Roman" w:hAnsi="Times New Roman" w:cs="Times New Roman"/>
+          <w:i w:val="0"/>
+          <w:iCs w:val="0"/>
+          <w:color w:val="auto"/>
+          <w:sz w:val="24"/>
+          <w:szCs w:val="24"/>
+          <w:lang w:val="el-GR"/>
+        </w:rPr>
+        <w:t xml:space="preserve"> γινόμενο των στηλών </w:t>
+      </w:r>
+      <w:r>
+        <w:rPr>
+          <w:rStyle w:val="IntenseEmphasis"/>
+          <w:rFonts w:ascii="Times New Roman" w:hAnsi="Times New Roman" w:cs="Times New Roman"/>
+          <w:i w:val="0"/>
+          <w:iCs w:val="0"/>
+          <w:color w:val="auto"/>
+          <w:sz w:val="24"/>
+          <w:szCs w:val="24"/>
+          <w:lang w:val="en-US"/>
+        </w:rPr>
+        <w:t>Price</w:t>
+      </w:r>
+      <w:r>
+        <w:rPr>
+          <w:rStyle w:val="IntenseEmphasis"/>
+          <w:rFonts w:ascii="Times New Roman" w:hAnsi="Times New Roman" w:cs="Times New Roman"/>
+          <w:i w:val="0"/>
+          <w:iCs w:val="0"/>
+          <w:color w:val="auto"/>
+          <w:sz w:val="24"/>
+          <w:szCs w:val="24"/>
+          <w:lang w:val="el-GR"/>
+        </w:rPr>
+        <w:t xml:space="preserve"> </w:t>
+      </w:r>
+      <w:r>
+        <w:rPr>
+          <w:rStyle w:val="IntenseEmphasis"/>
+          <w:rFonts w:ascii="Times New Roman" w:hAnsi="Times New Roman" w:cs="Times New Roman"/>
+          <w:i w:val="0"/>
+          <w:iCs w:val="0"/>
+          <w:color w:val="auto"/>
+          <w:sz w:val="24"/>
+          <w:szCs w:val="24"/>
+          <w:lang w:val="el-GR"/>
+        </w:rPr>
+        <w:t xml:space="preserve">και </w:t>
+      </w:r>
+      <w:r>
+        <w:rPr>
+          <w:rStyle w:val="IntenseEmphasis"/>
+          <w:rFonts w:ascii="Times New Roman" w:hAnsi="Times New Roman" w:cs="Times New Roman"/>
+          <w:i w:val="0"/>
+          <w:iCs w:val="0"/>
+          <w:color w:val="auto"/>
+          <w:sz w:val="24"/>
+          <w:szCs w:val="24"/>
+          <w:lang w:val="en-US"/>
+        </w:rPr>
+        <w:t>Quantity</w:t>
+      </w:r>
+      <w:r>
+        <w:rPr>
+          <w:rStyle w:val="IntenseEmphasis"/>
+          <w:rFonts w:ascii="Times New Roman" w:hAnsi="Times New Roman" w:cs="Times New Roman"/>
+          <w:i w:val="0"/>
+          <w:iCs w:val="0"/>
+          <w:color w:val="auto"/>
+          <w:sz w:val="24"/>
+          <w:szCs w:val="24"/>
+          <w:lang w:val="el-GR"/>
+        </w:rPr>
+        <w:t xml:space="preserve"> </w:t>
+      </w:r>
+      <w:r>
+        <w:rPr>
+          <w:rStyle w:val="IntenseEmphasis"/>
+          <w:rFonts w:ascii="Times New Roman" w:hAnsi="Times New Roman" w:cs="Times New Roman"/>
+          <w:i w:val="0"/>
+          <w:iCs w:val="0"/>
+          <w:color w:val="auto"/>
+          <w:sz w:val="24"/>
+          <w:szCs w:val="24"/>
+          <w:lang w:val="el-GR"/>
+        </w:rPr>
+        <w:t>για κάθε συναλλαγή.</w:t>
+      </w:r>
+      <w:r>
+        <w:rPr>
+          <w:rStyle w:val="IntenseEmphasis"/>
+          <w:rFonts w:ascii="Times New Roman" w:hAnsi="Times New Roman" w:cs="Times New Roman"/>
+          <w:i w:val="0"/>
+          <w:iCs w:val="0"/>
+          <w:color w:val="auto"/>
+          <w:sz w:val="24"/>
+          <w:szCs w:val="24"/>
+          <w:lang w:val="el-GR"/>
+        </w:rPr>
+        <w:t xml:space="preserve"> </w:t>
+      </w:r>
+      <w:r>
+        <w:rPr>
+          <w:rStyle w:val="IntenseEmphasis"/>
+          <w:rFonts w:ascii="Times New Roman" w:hAnsi="Times New Roman" w:cs="Times New Roman"/>
+          <w:i w:val="0"/>
+          <w:iCs w:val="0"/>
+          <w:color w:val="auto"/>
+          <w:sz w:val="24"/>
+          <w:szCs w:val="24"/>
+          <w:lang w:val="el-GR"/>
+        </w:rPr>
+        <w:t xml:space="preserve">Η μετρική </w:t>
+      </w:r>
+      <w:r>
+        <w:rPr>
+          <w:rStyle w:val="IntenseEmphasis"/>
+          <w:rFonts w:ascii="Times New Roman" w:hAnsi="Times New Roman" w:cs="Times New Roman"/>
+          <w:i w:val="0"/>
+          <w:iCs w:val="0"/>
+          <w:color w:val="auto"/>
+          <w:sz w:val="24"/>
+          <w:szCs w:val="24"/>
+          <w:lang w:val="en-US"/>
+        </w:rPr>
+        <w:t>Monetary</w:t>
+      </w:r>
+      <w:r>
+        <w:rPr>
+          <w:rStyle w:val="IntenseEmphasis"/>
+          <w:rFonts w:ascii="Times New Roman" w:hAnsi="Times New Roman" w:cs="Times New Roman"/>
+          <w:i w:val="0"/>
+          <w:iCs w:val="0"/>
+          <w:color w:val="auto"/>
+          <w:sz w:val="24"/>
+          <w:szCs w:val="24"/>
+          <w:lang w:val="el-GR"/>
+        </w:rPr>
+        <w:t xml:space="preserve"> </w:t>
+      </w:r>
+      <w:r>
+        <w:rPr>
+          <w:rStyle w:val="IntenseEmphasis"/>
+          <w:rFonts w:ascii="Times New Roman" w:hAnsi="Times New Roman" w:cs="Times New Roman"/>
+          <w:i w:val="0"/>
+          <w:iCs w:val="0"/>
+          <w:color w:val="auto"/>
+          <w:sz w:val="24"/>
+          <w:szCs w:val="24"/>
+          <w:lang w:val="el-GR"/>
+        </w:rPr>
+        <w:t>προκύπτει από τ</w:t>
+      </w:r>
+      <w:r>
+        <w:rPr>
+          <w:rStyle w:val="IntenseEmphasis"/>
+          <w:rFonts w:ascii="Times New Roman" w:hAnsi="Times New Roman" w:cs="Times New Roman"/>
+          <w:i w:val="0"/>
+          <w:iCs w:val="0"/>
+          <w:color w:val="auto"/>
+          <w:sz w:val="24"/>
+          <w:szCs w:val="24"/>
+          <w:lang w:val="el-GR"/>
+        </w:rPr>
+        <w:t>ο άθροισμα των</w:t>
+      </w:r>
+      <w:r>
+        <w:rPr>
+          <w:rStyle w:val="IntenseEmphasis"/>
+          <w:rFonts w:ascii="Times New Roman" w:hAnsi="Times New Roman" w:cs="Times New Roman"/>
+          <w:i w:val="0"/>
+          <w:iCs w:val="0"/>
+          <w:color w:val="auto"/>
+          <w:sz w:val="24"/>
+          <w:szCs w:val="24"/>
+          <w:lang w:val="el-GR"/>
+        </w:rPr>
+        <w:t xml:space="preserve"> τιμών της στήλης </w:t>
+      </w:r>
+      <w:proofErr w:type="spellStart"/>
+      <w:r>
+        <w:rPr>
+          <w:rStyle w:val="IntenseEmphasis"/>
+          <w:rFonts w:ascii="Times New Roman" w:hAnsi="Times New Roman" w:cs="Times New Roman"/>
+          <w:i w:val="0"/>
+          <w:iCs w:val="0"/>
+          <w:color w:val="auto"/>
+          <w:sz w:val="24"/>
+          <w:szCs w:val="24"/>
+          <w:lang w:val="en-US"/>
+        </w:rPr>
+        <w:t>TotalValue</w:t>
+      </w:r>
+      <w:proofErr w:type="spellEnd"/>
+      <w:r>
+        <w:rPr>
+          <w:rStyle w:val="IntenseEmphasis"/>
+          <w:rFonts w:ascii="Times New Roman" w:hAnsi="Times New Roman" w:cs="Times New Roman"/>
+          <w:i w:val="0"/>
+          <w:iCs w:val="0"/>
+          <w:color w:val="auto"/>
+          <w:sz w:val="24"/>
+          <w:szCs w:val="24"/>
+          <w:lang w:val="el-GR"/>
+        </w:rPr>
+        <w:t xml:space="preserve"> για κάθε πελάτη.</w:t>
+      </w:r>
+      <w:r>
+        <w:rPr>
+          <w:rStyle w:val="FootnoteReference"/>
+          <w:rFonts w:ascii="Times New Roman" w:hAnsi="Times New Roman" w:cs="Times New Roman"/>
+          <w:sz w:val="24"/>
+          <w:szCs w:val="24"/>
+          <w:lang w:val="el-GR"/>
+        </w:rPr>
+        <w:footnoteReference w:id="5"/>
+      </w:r>
+      <w:r>
+        <w:rPr>
+          <w:rStyle w:val="IntenseEmphasis"/>
+          <w:rFonts w:ascii="Times New Roman" w:hAnsi="Times New Roman" w:cs="Times New Roman"/>
+          <w:i w:val="0"/>
+          <w:iCs w:val="0"/>
+          <w:color w:val="auto"/>
+          <w:sz w:val="24"/>
+          <w:szCs w:val="24"/>
+          <w:lang w:val="el-GR"/>
+        </w:rPr>
+        <w:t xml:space="preserve"> </w:t>
+      </w:r>
+      <w:r>
+        <w:rPr>
+          <w:rStyle w:val="IntenseEmphasis"/>
+          <w:rFonts w:ascii="Times New Roman" w:hAnsi="Times New Roman" w:cs="Times New Roman"/>
+          <w:i w:val="0"/>
+          <w:iCs w:val="0"/>
+          <w:color w:val="auto"/>
+          <w:sz w:val="24"/>
+          <w:szCs w:val="24"/>
+          <w:lang w:val="el-GR"/>
+        </w:rPr>
+        <w:t xml:space="preserve"> </w:t>
+      </w:r>
+    </w:p>
+    <w:p>
+      <w:pPr>
+        <w:spacing w:line="360" w:lineRule="auto"/>
+        <w:jc w:val="both"/>
+        <w:rPr>
+          <w:rStyle w:val="IntenseEmphasis"/>
+          <w:rFonts w:ascii="Times New Roman" w:hAnsi="Times New Roman" w:cs="Times New Roman"/>
+          <w:i w:val="0"/>
+          <w:iCs w:val="0"/>
+          <w:color w:val="auto"/>
+          <w:sz w:val="24"/>
+          <w:szCs w:val="24"/>
+          <w:lang w:val="el-GR"/>
+        </w:rPr>
+      </w:pPr>
+      <w:r>
+        <w:rPr>
+          <w:rStyle w:val="IntenseEmphasis"/>
+          <w:rFonts w:ascii="Times New Roman" w:hAnsi="Times New Roman" w:cs="Times New Roman"/>
+          <w:i w:val="0"/>
+          <w:iCs w:val="0"/>
+          <w:color w:val="auto"/>
+          <w:sz w:val="24"/>
+          <w:szCs w:val="24"/>
+          <w:lang w:val="el-GR"/>
+        </w:rPr>
+        <w:lastRenderedPageBreak/>
+        <w:t xml:space="preserve">Έχοντας ως βάση τις στήλες </w:t>
+      </w:r>
+      <w:proofErr w:type="spellStart"/>
+      <w:r>
+        <w:rPr>
+          <w:rStyle w:val="IntenseEmphasis"/>
+          <w:rFonts w:ascii="Times New Roman" w:hAnsi="Times New Roman" w:cs="Times New Roman"/>
+          <w:i w:val="0"/>
+          <w:iCs w:val="0"/>
+          <w:color w:val="auto"/>
+          <w:sz w:val="24"/>
+          <w:szCs w:val="24"/>
+          <w:lang w:val="en-US"/>
+        </w:rPr>
+        <w:t>InvoiceDate</w:t>
+      </w:r>
+      <w:proofErr w:type="spellEnd"/>
+      <w:r>
+        <w:rPr>
+          <w:rStyle w:val="IntenseEmphasis"/>
+          <w:rFonts w:ascii="Times New Roman" w:hAnsi="Times New Roman" w:cs="Times New Roman"/>
+          <w:i w:val="0"/>
+          <w:iCs w:val="0"/>
+          <w:color w:val="auto"/>
+          <w:sz w:val="24"/>
+          <w:szCs w:val="24"/>
+          <w:lang w:val="el-GR"/>
+        </w:rPr>
+        <w:t xml:space="preserve">, </w:t>
+      </w:r>
+      <w:r>
+        <w:rPr>
+          <w:rStyle w:val="IntenseEmphasis"/>
+          <w:rFonts w:ascii="Times New Roman" w:hAnsi="Times New Roman" w:cs="Times New Roman"/>
+          <w:i w:val="0"/>
+          <w:iCs w:val="0"/>
+          <w:color w:val="auto"/>
+          <w:sz w:val="24"/>
+          <w:szCs w:val="24"/>
+          <w:lang w:val="en-US"/>
+        </w:rPr>
+        <w:t>Invoice</w:t>
+      </w:r>
+      <w:r>
+        <w:rPr>
+          <w:rStyle w:val="IntenseEmphasis"/>
+          <w:rFonts w:ascii="Times New Roman" w:hAnsi="Times New Roman" w:cs="Times New Roman"/>
+          <w:i w:val="0"/>
+          <w:iCs w:val="0"/>
+          <w:color w:val="auto"/>
+          <w:sz w:val="24"/>
+          <w:szCs w:val="24"/>
+          <w:lang w:val="el-GR"/>
+        </w:rPr>
+        <w:t xml:space="preserve"> </w:t>
+      </w:r>
+      <w:r>
+        <w:rPr>
+          <w:rStyle w:val="IntenseEmphasis"/>
+          <w:rFonts w:ascii="Times New Roman" w:hAnsi="Times New Roman" w:cs="Times New Roman"/>
+          <w:i w:val="0"/>
+          <w:iCs w:val="0"/>
+          <w:color w:val="auto"/>
+          <w:sz w:val="24"/>
+          <w:szCs w:val="24"/>
+          <w:lang w:val="el-GR"/>
+        </w:rPr>
+        <w:t xml:space="preserve">και </w:t>
+      </w:r>
+      <w:proofErr w:type="spellStart"/>
+      <w:r>
+        <w:rPr>
+          <w:rStyle w:val="IntenseEmphasis"/>
+          <w:rFonts w:ascii="Times New Roman" w:hAnsi="Times New Roman" w:cs="Times New Roman"/>
+          <w:i w:val="0"/>
+          <w:iCs w:val="0"/>
+          <w:color w:val="auto"/>
+          <w:sz w:val="24"/>
+          <w:szCs w:val="24"/>
+          <w:lang w:val="en-US"/>
+        </w:rPr>
+        <w:t>TotalValue</w:t>
+      </w:r>
+      <w:proofErr w:type="spellEnd"/>
+      <w:r>
+        <w:rPr>
+          <w:rStyle w:val="IntenseEmphasis"/>
+          <w:rFonts w:ascii="Times New Roman" w:hAnsi="Times New Roman" w:cs="Times New Roman"/>
+          <w:i w:val="0"/>
+          <w:iCs w:val="0"/>
+          <w:color w:val="auto"/>
+          <w:sz w:val="24"/>
+          <w:szCs w:val="24"/>
+          <w:lang w:val="el-GR"/>
+        </w:rPr>
+        <w:t xml:space="preserve"> και μ</w:t>
+      </w:r>
+      <w:r>
+        <w:rPr>
+          <w:rStyle w:val="IntenseEmphasis"/>
+          <w:rFonts w:ascii="Times New Roman" w:hAnsi="Times New Roman" w:cs="Times New Roman"/>
+          <w:i w:val="0"/>
+          <w:iCs w:val="0"/>
+          <w:color w:val="auto"/>
+          <w:sz w:val="24"/>
+          <w:szCs w:val="24"/>
+          <w:lang w:val="el-GR"/>
+        </w:rPr>
+        <w:t>ε τον συνδυασμό των</w:t>
+      </w:r>
+      <w:r>
+        <w:rPr>
+          <w:rStyle w:val="IntenseEmphasis"/>
+          <w:rFonts w:ascii="Times New Roman" w:hAnsi="Times New Roman" w:cs="Times New Roman"/>
+          <w:i w:val="0"/>
+          <w:iCs w:val="0"/>
+          <w:color w:val="auto"/>
+          <w:sz w:val="24"/>
+          <w:szCs w:val="24"/>
+          <w:lang w:val="el-GR"/>
+        </w:rPr>
+        <w:t xml:space="preserve"> εντολών</w:t>
+      </w:r>
+      <w:r>
+        <w:rPr>
+          <w:rStyle w:val="IntenseEmphasis"/>
+          <w:rFonts w:ascii="Times New Roman" w:hAnsi="Times New Roman" w:cs="Times New Roman"/>
+          <w:i w:val="0"/>
+          <w:iCs w:val="0"/>
+          <w:color w:val="auto"/>
+          <w:sz w:val="24"/>
+          <w:szCs w:val="24"/>
+          <w:lang w:val="el-GR"/>
+        </w:rPr>
+        <w:t xml:space="preserve"> </w:t>
+      </w:r>
+      <w:r>
+        <w:rPr>
+          <w:rStyle w:val="IntenseEmphasis"/>
+          <w:rFonts w:ascii="Times New Roman" w:hAnsi="Times New Roman" w:cs="Times New Roman"/>
+          <w:i w:val="0"/>
+          <w:iCs w:val="0"/>
+          <w:color w:val="auto"/>
+          <w:sz w:val="24"/>
+          <w:szCs w:val="24"/>
+          <w:lang w:val="el-GR"/>
+        </w:rPr>
+        <w:t xml:space="preserve">της </w:t>
+      </w:r>
+      <w:r>
+        <w:rPr>
+          <w:rStyle w:val="IntenseEmphasis"/>
+          <w:rFonts w:ascii="Times New Roman" w:hAnsi="Times New Roman" w:cs="Times New Roman"/>
+          <w:i w:val="0"/>
+          <w:iCs w:val="0"/>
+          <w:color w:val="auto"/>
+          <w:sz w:val="24"/>
+          <w:szCs w:val="24"/>
+          <w:lang w:val="en-US"/>
+        </w:rPr>
+        <w:t>Python</w:t>
+      </w:r>
+      <w:r>
+        <w:rPr>
+          <w:rStyle w:val="IntenseEmphasis"/>
+          <w:rFonts w:ascii="Times New Roman" w:hAnsi="Times New Roman" w:cs="Times New Roman"/>
+          <w:i w:val="0"/>
+          <w:iCs w:val="0"/>
+          <w:color w:val="auto"/>
+          <w:sz w:val="24"/>
+          <w:szCs w:val="24"/>
+          <w:lang w:val="el-GR"/>
+        </w:rPr>
+        <w:t xml:space="preserve"> </w:t>
+      </w:r>
+      <w:proofErr w:type="spellStart"/>
+      <w:r>
+        <w:rPr>
+          <w:rStyle w:val="IntenseEmphasis"/>
+          <w:rFonts w:ascii="Miriam Fixed" w:hAnsi="Miriam Fixed" w:cs="Miriam Fixed" w:hint="cs"/>
+          <w:i w:val="0"/>
+          <w:iCs w:val="0"/>
+          <w:color w:val="auto"/>
+          <w:sz w:val="24"/>
+          <w:szCs w:val="24"/>
+          <w:lang w:val="en-US"/>
+        </w:rPr>
+        <w:t>groupby</w:t>
+      </w:r>
+      <w:proofErr w:type="spellEnd"/>
+      <w:r>
+        <w:rPr>
+          <w:rStyle w:val="IntenseEmphasis"/>
+          <w:rFonts w:ascii="Miriam Fixed" w:hAnsi="Miriam Fixed" w:cs="Miriam Fixed" w:hint="cs"/>
+          <w:i w:val="0"/>
+          <w:iCs w:val="0"/>
+          <w:color w:val="auto"/>
+          <w:sz w:val="24"/>
+          <w:szCs w:val="24"/>
+          <w:lang w:val="el-GR"/>
+        </w:rPr>
+        <w:t>()</w:t>
+      </w:r>
+      <w:r>
+        <w:rPr>
+          <w:rStyle w:val="IntenseEmphasis"/>
+          <w:rFonts w:ascii="Times New Roman" w:hAnsi="Times New Roman" w:cs="Times New Roman"/>
+          <w:i w:val="0"/>
+          <w:iCs w:val="0"/>
+          <w:color w:val="auto"/>
+          <w:sz w:val="24"/>
+          <w:szCs w:val="24"/>
+          <w:lang w:val="el-GR"/>
+        </w:rPr>
+        <w:t xml:space="preserve"> και </w:t>
+      </w:r>
+      <w:proofErr w:type="spellStart"/>
+      <w:r>
+        <w:rPr>
+          <w:rStyle w:val="IntenseEmphasis"/>
+          <w:rFonts w:ascii="Miriam Fixed" w:hAnsi="Miriam Fixed" w:cs="Miriam Fixed" w:hint="cs"/>
+          <w:i w:val="0"/>
+          <w:iCs w:val="0"/>
+          <w:color w:val="auto"/>
+          <w:sz w:val="24"/>
+          <w:szCs w:val="24"/>
+          <w:lang w:val="en-US"/>
+        </w:rPr>
+        <w:t>agg</w:t>
+      </w:r>
+      <w:proofErr w:type="spellEnd"/>
+      <w:r>
+        <w:rPr>
+          <w:rStyle w:val="IntenseEmphasis"/>
+          <w:rFonts w:ascii="Miriam Fixed" w:hAnsi="Miriam Fixed" w:cs="Miriam Fixed" w:hint="cs"/>
+          <w:i w:val="0"/>
+          <w:iCs w:val="0"/>
+          <w:color w:val="auto"/>
+          <w:sz w:val="24"/>
+          <w:szCs w:val="24"/>
+          <w:lang w:val="el-GR"/>
+        </w:rPr>
+        <w:t>()</w:t>
+      </w:r>
+      <w:r>
+        <w:rPr>
+          <w:rStyle w:val="IntenseEmphasis"/>
+          <w:rFonts w:ascii="Times New Roman" w:hAnsi="Times New Roman" w:cs="Times New Roman"/>
+          <w:i w:val="0"/>
+          <w:iCs w:val="0"/>
+          <w:color w:val="auto"/>
+          <w:sz w:val="24"/>
+          <w:szCs w:val="24"/>
+          <w:lang w:val="el-GR"/>
+        </w:rPr>
+        <w:t xml:space="preserve">, </w:t>
+      </w:r>
+      <w:r>
+        <w:rPr>
+          <w:rStyle w:val="IntenseEmphasis"/>
+          <w:rFonts w:ascii="Times New Roman" w:hAnsi="Times New Roman" w:cs="Times New Roman"/>
+          <w:i w:val="0"/>
+          <w:iCs w:val="0"/>
+          <w:color w:val="auto"/>
+          <w:sz w:val="24"/>
+          <w:szCs w:val="24"/>
+          <w:lang w:val="el-GR"/>
+        </w:rPr>
+        <w:t xml:space="preserve"> </w:t>
+      </w:r>
+      <w:r>
+        <w:rPr>
+          <w:rStyle w:val="IntenseEmphasis"/>
+          <w:rFonts w:ascii="Times New Roman" w:hAnsi="Times New Roman" w:cs="Times New Roman"/>
+          <w:i w:val="0"/>
+          <w:iCs w:val="0"/>
+          <w:color w:val="auto"/>
+          <w:sz w:val="24"/>
+          <w:szCs w:val="24"/>
+          <w:lang w:val="el-GR"/>
+        </w:rPr>
+        <w:t xml:space="preserve">υπολογίζουμε τις </w:t>
+      </w:r>
+      <w:r>
+        <w:rPr>
+          <w:rStyle w:val="IntenseEmphasis"/>
+          <w:rFonts w:ascii="Times New Roman" w:hAnsi="Times New Roman" w:cs="Times New Roman"/>
+          <w:i w:val="0"/>
+          <w:iCs w:val="0"/>
+          <w:color w:val="auto"/>
+          <w:sz w:val="24"/>
+          <w:szCs w:val="24"/>
+          <w:lang w:val="el-GR"/>
+        </w:rPr>
+        <w:t xml:space="preserve">μετρικές </w:t>
+      </w:r>
+      <w:r>
+        <w:rPr>
+          <w:rStyle w:val="IntenseEmphasis"/>
+          <w:rFonts w:ascii="Times New Roman" w:hAnsi="Times New Roman" w:cs="Times New Roman"/>
+          <w:i w:val="0"/>
+          <w:iCs w:val="0"/>
+          <w:color w:val="auto"/>
+          <w:sz w:val="24"/>
+          <w:szCs w:val="24"/>
+          <w:lang w:val="en-US"/>
+        </w:rPr>
+        <w:t>R</w:t>
+      </w:r>
+      <w:r>
+        <w:rPr>
+          <w:rStyle w:val="IntenseEmphasis"/>
+          <w:rFonts w:ascii="Times New Roman" w:hAnsi="Times New Roman" w:cs="Times New Roman"/>
+          <w:i w:val="0"/>
+          <w:iCs w:val="0"/>
+          <w:color w:val="auto"/>
+          <w:sz w:val="24"/>
+          <w:szCs w:val="24"/>
+          <w:lang w:val="en-US"/>
+        </w:rPr>
+        <w:t>ecency</w:t>
+      </w:r>
+      <w:r>
+        <w:rPr>
+          <w:rStyle w:val="IntenseEmphasis"/>
+          <w:rFonts w:ascii="Times New Roman" w:hAnsi="Times New Roman" w:cs="Times New Roman"/>
+          <w:i w:val="0"/>
+          <w:iCs w:val="0"/>
+          <w:color w:val="auto"/>
+          <w:sz w:val="24"/>
+          <w:szCs w:val="24"/>
+          <w:lang w:val="el-GR"/>
+        </w:rPr>
+        <w:t xml:space="preserve">, </w:t>
+      </w:r>
+      <w:r>
+        <w:rPr>
+          <w:rStyle w:val="IntenseEmphasis"/>
+          <w:rFonts w:ascii="Times New Roman" w:hAnsi="Times New Roman" w:cs="Times New Roman"/>
+          <w:i w:val="0"/>
+          <w:iCs w:val="0"/>
+          <w:color w:val="auto"/>
+          <w:sz w:val="24"/>
+          <w:szCs w:val="24"/>
+          <w:lang w:val="en-US"/>
+        </w:rPr>
+        <w:t>F</w:t>
+      </w:r>
+      <w:r>
+        <w:rPr>
+          <w:rStyle w:val="IntenseEmphasis"/>
+          <w:rFonts w:ascii="Times New Roman" w:hAnsi="Times New Roman" w:cs="Times New Roman"/>
+          <w:i w:val="0"/>
+          <w:iCs w:val="0"/>
+          <w:color w:val="auto"/>
+          <w:sz w:val="24"/>
+          <w:szCs w:val="24"/>
+          <w:lang w:val="en-US"/>
+        </w:rPr>
+        <w:t>requency</w:t>
+      </w:r>
+      <w:r>
+        <w:rPr>
+          <w:rStyle w:val="IntenseEmphasis"/>
+          <w:rFonts w:ascii="Times New Roman" w:hAnsi="Times New Roman" w:cs="Times New Roman"/>
+          <w:i w:val="0"/>
+          <w:iCs w:val="0"/>
+          <w:color w:val="auto"/>
+          <w:sz w:val="24"/>
+          <w:szCs w:val="24"/>
+          <w:lang w:val="el-GR"/>
+        </w:rPr>
+        <w:t xml:space="preserve"> </w:t>
+      </w:r>
+      <w:r>
+        <w:rPr>
+          <w:rStyle w:val="IntenseEmphasis"/>
+          <w:rFonts w:ascii="Times New Roman" w:hAnsi="Times New Roman" w:cs="Times New Roman"/>
+          <w:i w:val="0"/>
+          <w:iCs w:val="0"/>
+          <w:color w:val="auto"/>
+          <w:sz w:val="24"/>
+          <w:szCs w:val="24"/>
+          <w:lang w:val="el-GR"/>
+        </w:rPr>
+        <w:t xml:space="preserve">και </w:t>
+      </w:r>
+      <w:r>
+        <w:rPr>
+          <w:rStyle w:val="IntenseEmphasis"/>
+          <w:rFonts w:ascii="Times New Roman" w:hAnsi="Times New Roman" w:cs="Times New Roman"/>
+          <w:i w:val="0"/>
+          <w:iCs w:val="0"/>
+          <w:color w:val="auto"/>
+          <w:sz w:val="24"/>
+          <w:szCs w:val="24"/>
+          <w:lang w:val="en-US"/>
+        </w:rPr>
+        <w:t>M</w:t>
+      </w:r>
+      <w:r>
+        <w:rPr>
+          <w:rStyle w:val="IntenseEmphasis"/>
+          <w:rFonts w:ascii="Times New Roman" w:hAnsi="Times New Roman" w:cs="Times New Roman"/>
+          <w:i w:val="0"/>
+          <w:iCs w:val="0"/>
+          <w:color w:val="auto"/>
+          <w:sz w:val="24"/>
+          <w:szCs w:val="24"/>
+          <w:lang w:val="en-US"/>
+        </w:rPr>
+        <w:t>onetary</w:t>
+      </w:r>
+      <w:r>
+        <w:rPr>
+          <w:rStyle w:val="IntenseEmphasis"/>
+          <w:rFonts w:ascii="Times New Roman" w:hAnsi="Times New Roman" w:cs="Times New Roman"/>
+          <w:i w:val="0"/>
+          <w:iCs w:val="0"/>
+          <w:color w:val="auto"/>
+          <w:sz w:val="24"/>
+          <w:szCs w:val="24"/>
+          <w:lang w:val="el-GR"/>
+        </w:rPr>
+        <w:t xml:space="preserve"> </w:t>
+      </w:r>
+      <w:r>
+        <w:rPr>
+          <w:rStyle w:val="IntenseEmphasis"/>
+          <w:rFonts w:ascii="Times New Roman" w:hAnsi="Times New Roman" w:cs="Times New Roman"/>
+          <w:i w:val="0"/>
+          <w:iCs w:val="0"/>
+          <w:color w:val="auto"/>
+          <w:sz w:val="24"/>
+          <w:szCs w:val="24"/>
+          <w:lang w:val="el-GR"/>
+        </w:rPr>
+        <w:t>για κάθε πελάτη</w:t>
+      </w:r>
+      <w:r>
+        <w:rPr>
+          <w:rStyle w:val="IntenseEmphasis"/>
+          <w:rFonts w:ascii="Times New Roman" w:hAnsi="Times New Roman" w:cs="Times New Roman"/>
+          <w:i w:val="0"/>
+          <w:iCs w:val="0"/>
+          <w:color w:val="auto"/>
+          <w:sz w:val="24"/>
+          <w:szCs w:val="24"/>
+          <w:lang w:val="el-GR"/>
+        </w:rPr>
+        <w:t>.</w:t>
       </w:r>
     </w:p>
     <w:p>
@@ -26550,7 +26492,6 @@
           <w:szCs w:val="24"/>
           <w:lang w:val="el-GR"/>
         </w:rPr>
-        <w:lastRenderedPageBreak/>
         <w:t>Τα παραπάνω βήματα</w:t>
       </w:r>
       <w:r>
@@ -27920,7 +27861,7 @@
           <w:szCs w:val="24"/>
           <w:lang w:val="el-GR"/>
         </w:rPr>
-        <w:t xml:space="preserve"> που έχει λάβει σε κάθε κατηγορία </w:t>
+        <w:t xml:space="preserve">που έχει λάβει σε κάθε κατηγορία </w:t>
       </w:r>
       <w:r>
         <w:rPr>
@@ -28465,7 +28406,21 @@
           <w:szCs w:val="24"/>
           <w:lang w:val="el-GR"/>
         </w:rPr>
-        <w:t xml:space="preserve">. Στην προκειμένη περίπτωση θα μπορούσαμε να χωρίσουμε τη στήλη </w:t>
+        <w:t xml:space="preserve">. </w:t>
+      </w:r>
+      <w:r>
+        <w:rPr>
+          <w:rStyle w:val="IntenseEmphasis"/>
+          <w:rFonts w:ascii="Times New Roman" w:hAnsi="Times New Roman" w:cs="Times New Roman"/>
+          <w:i w:val="0"/>
+          <w:iCs w:val="0"/>
+          <w:color w:val="auto"/>
+          <w:sz w:val="24"/>
+          <w:szCs w:val="24"/>
+          <w:lang w:val="el-GR"/>
+        </w:rPr>
+        <w:lastRenderedPageBreak/>
+        <w:t xml:space="preserve">Στην προκειμένη περίπτωση θα μπορούσαμε να χωρίσουμε τη στήλη </w:t>
       </w:r>
       <w:r>
         <w:rPr>
@@ -28597,7 +28552,6 @@
           <w:szCs w:val="24"/>
           <w:lang w:val="en-US"/>
         </w:rPr>
-        <w:lastRenderedPageBreak/>
         <w:t>scores</w:t>
       </w:r>
       <w:r>
@@ -29100,6 +29054,7 @@
           <w:rFonts w:ascii="Times New Roman" w:hAnsi="Times New Roman" w:cs="Times New Roman"/>
           <w:i w:val="0"/>
           <w:iCs w:val="0"/>
+          <w:noProof/>
           <w:color w:val="auto"/>
           <w:sz w:val="24"/>
           <w:szCs w:val="24"/>
@@ -30391,7 +30346,7 @@
           <w:szCs w:val="24"/>
           <w:lang w:val="el-GR"/>
         </w:rPr>
-        <w:t xml:space="preserve"> στην  </w:t>
+        <w:t xml:space="preserve"> στην </w:t>
       </w:r>
       <w:r>
         <w:rPr>
@@ -30809,7 +30764,21 @@
           <w:szCs w:val="24"/>
           <w:lang w:val="el-GR"/>
         </w:rPr>
-        <w:t xml:space="preserve"> αποτελ</w:t>
+        <w:t xml:space="preserve"> </w:t>
+      </w:r>
+      <w:r>
+        <w:rPr>
+          <w:rStyle w:val="IntenseEmphasis"/>
+          <w:rFonts w:ascii="Times New Roman" w:hAnsi="Times New Roman" w:cs="Times New Roman"/>
+          <w:i w:val="0"/>
+          <w:iCs w:val="0"/>
+          <w:color w:val="auto"/>
+          <w:sz w:val="24"/>
+          <w:szCs w:val="24"/>
+          <w:lang w:val="el-GR"/>
+        </w:rPr>
+        <w:lastRenderedPageBreak/>
+        <w:t>αποτελ</w:t>
       </w:r>
       <w:r>
         <w:rPr>
@@ -30926,20 +30895,7 @@
           <w:szCs w:val="24"/>
           <w:lang w:val="el-GR"/>
         </w:rPr>
-        <w:t>σε ένα βήμα</w:t>
-      </w:r>
-      <w:r>
-        <w:rPr>
-          <w:rStyle w:val="IntenseEmphasis"/>
-          <w:rFonts w:ascii="Times New Roman" w:hAnsi="Times New Roman" w:cs="Times New Roman"/>
-          <w:i w:val="0"/>
-          <w:iCs w:val="0"/>
-          <w:color w:val="auto"/>
-          <w:sz w:val="24"/>
-          <w:szCs w:val="24"/>
-          <w:lang w:val="el-GR"/>
-        </w:rPr>
-        <w:t xml:space="preserve"> </w:t>
+        <w:t xml:space="preserve">σε ένα βήμα </w:t>
       </w:r>
       <w:r>
         <w:rPr>
@@ -31316,7 +31272,6 @@
           <w:szCs w:val="24"/>
           <w:lang w:val="el-GR"/>
         </w:rPr>
-        <w:lastRenderedPageBreak/>
         <w:t>εξάγουμε</w:t>
       </w:r>
       <w:r>
@@ -32483,7 +32438,20 @@
           <w:szCs w:val="24"/>
           <w:lang w:val="en-US"/>
         </w:rPr>
-        <w:t>jupyter</w:t>
+        <w:t>J</w:t>
+      </w:r>
+      <w:r>
+        <w:rPr>
+          <w:rStyle w:val="IntenseEmphasis"/>
+          <w:rFonts w:ascii="Times New Roman" w:hAnsi="Times New Roman" w:cs="Times New Roman"/>
+          <w:i w:val="0"/>
+          <w:iCs w:val="0"/>
+          <w:color w:val="auto"/>
+          <w:sz w:val="24"/>
+          <w:szCs w:val="24"/>
+          <w:lang w:val="en-US"/>
+        </w:rPr>
+        <w:t>upyter</w:t>
       </w:r>
       <w:proofErr w:type="spellEnd"/>
       <w:r>
@@ -33085,7 +33053,7 @@
           <w:color w:val="auto"/>
           <w:sz w:val="24"/>
           <w:szCs w:val="24"/>
-          <w:lang w:val="en-US"/>
+          <w:lang w:val="el-GR"/>
         </w:rPr>
       </w:pPr>
     </w:p>
@@ -33102,7 +33070,7 @@
           <w:color w:val="auto"/>
           <w:sz w:val="24"/>
           <w:szCs w:val="24"/>
-          <w:lang w:val="en-US"/>
+          <w:lang w:val="el-GR"/>
         </w:rPr>
       </w:pPr>
     </w:p>
@@ -33119,7 +33087,7 @@
           <w:color w:val="auto"/>
           <w:sz w:val="24"/>
           <w:szCs w:val="24"/>
-          <w:lang w:val="en-US"/>
+          <w:lang w:val="el-GR"/>
         </w:rPr>
       </w:pPr>
     </w:p>
@@ -33136,7 +33104,7 @@
           <w:color w:val="auto"/>
           <w:sz w:val="24"/>
           <w:szCs w:val="24"/>
-          <w:lang w:val="en-US"/>
+          <w:lang w:val="el-GR"/>
         </w:rPr>
       </w:pPr>
     </w:p>
@@ -33153,21 +33121,21 @@
           <w:color w:val="auto"/>
           <w:sz w:val="24"/>
           <w:szCs w:val="24"/>
+          <w:lang w:val="el-GR"/>
+        </w:rPr>
+      </w:pPr>
+      <w:r>
+        <w:rPr>
+          <w:rStyle w:val="IntenseEmphasis"/>
+          <w:rFonts w:ascii="Times New Roman" w:hAnsi="Times New Roman" w:cs="Times New Roman"/>
+          <w:i w:val="0"/>
+          <w:iCs w:val="0"/>
+          <w:noProof/>
+          <w:color w:val="auto"/>
+          <w:sz w:val="24"/>
+          <w:szCs w:val="24"/>
           <w:lang w:val="en-US"/>
         </w:rPr>
-      </w:pPr>
-      <w:r>
-        <w:rPr>
-          <w:rStyle w:val="IntenseEmphasis"/>
-          <w:rFonts w:ascii="Times New Roman" w:hAnsi="Times New Roman" w:cs="Times New Roman"/>
-          <w:i w:val="0"/>
-          <w:iCs w:val="0"/>
-          <w:color w:val="auto"/>
-          <w:sz w:val="24"/>
-          <w:szCs w:val="24"/>
-          <w:lang w:val="en-US"/>
-        </w:rPr>
-        <w:lastRenderedPageBreak/>
         <w:drawing>
           <wp:anchor distT="0" distB="0" distL="114300" distR="114300" simplePos="0" relativeHeight="251708416" behindDoc="0" locked="0" layoutInCell="1" allowOverlap="1" wp14:anchorId="196FFE3A" wp14:editId="37ECA5D7">
             <wp:simplePos x="0" y="0"/>
@@ -33242,7 +33210,7 @@
           <w:color w:val="auto"/>
           <w:sz w:val="24"/>
           <w:szCs w:val="24"/>
-          <w:lang w:val="en-US"/>
+          <w:lang w:val="el-GR"/>
         </w:rPr>
       </w:pPr>
     </w:p>
@@ -33259,7 +33227,7 @@
           <w:color w:val="auto"/>
           <w:sz w:val="24"/>
           <w:szCs w:val="24"/>
-          <w:lang w:val="en-US"/>
+          <w:lang w:val="el-GR"/>
         </w:rPr>
       </w:pPr>
       <w:r>
@@ -33271,22 +33239,9 @@
           <w:color w:val="auto"/>
           <w:sz w:val="24"/>
           <w:szCs w:val="24"/>
-          <w:lang w:val="en-US"/>
-        </w:rPr>
-        <w:t xml:space="preserve"> </w:t>
-      </w:r>
-      <w:r>
-        <w:rPr>
-          <w:rStyle w:val="IntenseEmphasis"/>
-          <w:rFonts w:ascii="Times New Roman" w:hAnsi="Times New Roman" w:cs="Times New Roman"/>
-          <w:i w:val="0"/>
-          <w:iCs w:val="0"/>
-          <w:color w:val="auto"/>
-          <w:sz w:val="24"/>
-          <w:szCs w:val="24"/>
-          <w:lang w:val="en-US"/>
-        </w:rPr>
-        <w:t xml:space="preserve"> </w:t>
+          <w:lang w:val="el-GR"/>
+        </w:rPr>
+        <w:t xml:space="preserve">  </w:t>
       </w:r>
     </w:p>
     <w:p>
@@ -33302,7 +33257,7 @@
           <w:color w:val="auto"/>
           <w:sz w:val="24"/>
           <w:szCs w:val="24"/>
-          <w:lang w:val="en-US"/>
+          <w:lang w:val="el-GR"/>
         </w:rPr>
       </w:pPr>
     </w:p>
@@ -33356,7 +33311,7 @@
           <w:color w:val="auto"/>
           <w:sz w:val="24"/>
           <w:szCs w:val="24"/>
-          <w:lang w:val="en-US"/>
+          <w:lang w:val="el-GR"/>
         </w:rPr>
       </w:pPr>
     </w:p>
@@ -33374,7 +33329,7 @@
           <w:color w:val="auto"/>
           <w:sz w:val="24"/>
           <w:szCs w:val="24"/>
-          <w:lang w:val="en-US"/>
+          <w:lang w:val="el-GR"/>
         </w:rPr>
       </w:pPr>
     </w:p>
@@ -33392,7 +33347,7 @@
           <w:color w:val="auto"/>
           <w:sz w:val="24"/>
           <w:szCs w:val="24"/>
-          <w:lang w:val="en-US"/>
+          <w:lang w:val="el-GR"/>
         </w:rPr>
       </w:pPr>
     </w:p>
@@ -33410,7 +33365,7 @@
           <w:color w:val="auto"/>
           <w:sz w:val="24"/>
           <w:szCs w:val="24"/>
-          <w:lang w:val="en-US"/>
+          <w:lang w:val="el-GR"/>
         </w:rPr>
       </w:pPr>
     </w:p>
@@ -33428,7 +33383,7 @@
           <w:color w:val="auto"/>
           <w:sz w:val="24"/>
           <w:szCs w:val="24"/>
-          <w:lang w:val="en-US"/>
+          <w:lang w:val="el-GR"/>
         </w:rPr>
       </w:pPr>
     </w:p>
@@ -33446,7 +33401,7 @@
           <w:color w:val="auto"/>
           <w:sz w:val="24"/>
           <w:szCs w:val="24"/>
-          <w:lang w:val="en-US"/>
+          <w:lang w:val="el-GR"/>
         </w:rPr>
       </w:pPr>
     </w:p>
@@ -33464,7 +33419,7 @@
           <w:color w:val="auto"/>
           <w:sz w:val="24"/>
           <w:szCs w:val="24"/>
-          <w:lang w:val="en-US"/>
+          <w:lang w:val="el-GR"/>
         </w:rPr>
       </w:pPr>
     </w:p>
@@ -33482,7 +33437,7 @@
           <w:color w:val="auto"/>
           <w:sz w:val="24"/>
           <w:szCs w:val="24"/>
-          <w:lang w:val="en-US"/>
+          <w:lang w:val="el-GR"/>
         </w:rPr>
       </w:pPr>
     </w:p>
@@ -33500,7 +33455,7 @@
           <w:color w:val="auto"/>
           <w:sz w:val="24"/>
           <w:szCs w:val="24"/>
-          <w:lang w:val="en-US"/>
+          <w:lang w:val="el-GR"/>
         </w:rPr>
       </w:pPr>
     </w:p>
@@ -33518,7 +33473,7 @@
           <w:color w:val="auto"/>
           <w:sz w:val="24"/>
           <w:szCs w:val="24"/>
-          <w:lang w:val="en-US"/>
+          <w:lang w:val="el-GR"/>
         </w:rPr>
       </w:pPr>
     </w:p>
@@ -33536,7 +33491,7 @@
           <w:color w:val="auto"/>
           <w:sz w:val="24"/>
           <w:szCs w:val="24"/>
-          <w:lang w:val="en-US"/>
+          <w:lang w:val="el-GR"/>
         </w:rPr>
       </w:pPr>
     </w:p>
@@ -33554,7 +33509,7 @@
           <w:color w:val="auto"/>
           <w:sz w:val="24"/>
           <w:szCs w:val="24"/>
-          <w:lang w:val="en-US"/>
+          <w:lang w:val="el-GR"/>
         </w:rPr>
       </w:pPr>
     </w:p>
@@ -33572,7 +33527,7 @@
           <w:color w:val="auto"/>
           <w:sz w:val="24"/>
           <w:szCs w:val="24"/>
-          <w:lang w:val="en-US"/>
+          <w:lang w:val="el-GR"/>
         </w:rPr>
       </w:pPr>
     </w:p>
@@ -33590,7 +33545,7 @@
           <w:color w:val="auto"/>
           <w:sz w:val="24"/>
           <w:szCs w:val="24"/>
-          <w:lang w:val="en-US"/>
+          <w:lang w:val="el-GR"/>
         </w:rPr>
       </w:pPr>
     </w:p>
@@ -33608,7 +33563,7 @@
           <w:color w:val="auto"/>
           <w:sz w:val="24"/>
           <w:szCs w:val="24"/>
-          <w:lang w:val="en-US"/>
+          <w:lang w:val="el-GR"/>
         </w:rPr>
       </w:pPr>
     </w:p>
@@ -33626,7 +33581,7 @@
           <w:color w:val="auto"/>
           <w:sz w:val="24"/>
           <w:szCs w:val="24"/>
-          <w:lang w:val="en-US"/>
+          <w:lang w:val="el-GR"/>
         </w:rPr>
       </w:pPr>
     </w:p>
@@ -33644,7 +33599,7 @@
           <w:color w:val="auto"/>
           <w:sz w:val="24"/>
           <w:szCs w:val="24"/>
-          <w:lang w:val="en-US"/>
+          <w:lang w:val="el-GR"/>
         </w:rPr>
       </w:pPr>
     </w:p>
@@ -33662,7 +33617,7 @@
           <w:color w:val="auto"/>
           <w:sz w:val="24"/>
           <w:szCs w:val="24"/>
-          <w:lang w:val="en-US"/>
+          <w:lang w:val="el-GR"/>
         </w:rPr>
       </w:pPr>
     </w:p>
@@ -33680,7 +33635,7 @@
           <w:color w:val="auto"/>
           <w:sz w:val="24"/>
           <w:szCs w:val="24"/>
-          <w:lang w:val="en-US"/>
+          <w:lang w:val="el-GR"/>
         </w:rPr>
       </w:pPr>
     </w:p>
@@ -33870,6 +33825,7 @@
         </w:rPr>
         <w:t xml:space="preserve"> </w:t>
       </w:r>
+      <w:proofErr w:type="spellStart"/>
       <w:r>
         <w:rPr>
           <w:rFonts w:ascii="Times New Roman" w:hAnsi="Times New Roman" w:cs="Times New Roman"/>
@@ -33878,6 +33834,7 @@
         </w:rPr>
         <w:t>DataFrame</w:t>
       </w:r>
+      <w:proofErr w:type="spellEnd"/>
       <w:r>
         <w:rPr>
           <w:rFonts w:ascii="Times New Roman" w:hAnsi="Times New Roman" w:cs="Times New Roman"/>
@@ -34008,6 +33965,9 @@
       <w:pPr>
         <w:pStyle w:val="FootnoteText"/>
         <w:rPr>
+          <w:rFonts w:ascii="Miriam Fixed" w:hAnsi="Miriam Fixed" w:cs="Miriam Fixed" w:hint="cs"/>
+          <w:sz w:val="18"/>
+          <w:szCs w:val="18"/>
           <w:lang w:val="el-GR"/>
         </w:rPr>
       </w:pPr>
@@ -34027,12 +33987,18 @@
         <w:r>
           <w:rPr>
             <w:rStyle w:val="Hyperlink"/>
+            <w:rFonts w:ascii="Miriam Fixed" w:hAnsi="Miriam Fixed" w:cs="Miriam Fixed" w:hint="cs"/>
+            <w:sz w:val="18"/>
+            <w:szCs w:val="18"/>
           </w:rPr>
           <w:t>https</w:t>
         </w:r>
         <w:r>
           <w:rPr>
             <w:rStyle w:val="Hyperlink"/>
+            <w:rFonts w:ascii="Miriam Fixed" w:hAnsi="Miriam Fixed" w:cs="Miriam Fixed" w:hint="cs"/>
+            <w:sz w:val="18"/>
+            <w:szCs w:val="18"/>
             <w:lang w:val="el-GR"/>
           </w:rPr>
           <w:t>://</w:t>
@@ -34041,6 +34007,9 @@
         <w:r>
           <w:rPr>
             <w:rStyle w:val="Hyperlink"/>
+            <w:rFonts w:ascii="Miriam Fixed" w:hAnsi="Miriam Fixed" w:cs="Miriam Fixed" w:hint="cs"/>
+            <w:sz w:val="18"/>
+            <w:szCs w:val="18"/>
           </w:rPr>
           <w:t>github</w:t>
         </w:r>
@@ -34048,6 +34017,9 @@
         <w:r>
           <w:rPr>
             <w:rStyle w:val="Hyperlink"/>
+            <w:rFonts w:ascii="Miriam Fixed" w:hAnsi="Miriam Fixed" w:cs="Miriam Fixed" w:hint="cs"/>
+            <w:sz w:val="18"/>
+            <w:szCs w:val="18"/>
             <w:lang w:val="el-GR"/>
           </w:rPr>
           <w:t>.</w:t>
@@ -34055,12 +34027,18 @@
         <w:r>
           <w:rPr>
             <w:rStyle w:val="Hyperlink"/>
+            <w:rFonts w:ascii="Miriam Fixed" w:hAnsi="Miriam Fixed" w:cs="Miriam Fixed" w:hint="cs"/>
+            <w:sz w:val="18"/>
+            <w:szCs w:val="18"/>
           </w:rPr>
           <w:t>com</w:t>
         </w:r>
         <w:r>
           <w:rPr>
             <w:rStyle w:val="Hyperlink"/>
+            <w:rFonts w:ascii="Miriam Fixed" w:hAnsi="Miriam Fixed" w:cs="Miriam Fixed" w:hint="cs"/>
+            <w:sz w:val="18"/>
+            <w:szCs w:val="18"/>
             <w:lang w:val="el-GR"/>
           </w:rPr>
           <w:t>/</w:t>
@@ -34069,6 +34047,9 @@
         <w:r>
           <w:rPr>
             <w:rStyle w:val="Hyperlink"/>
+            <w:rFonts w:ascii="Miriam Fixed" w:hAnsi="Miriam Fixed" w:cs="Miriam Fixed" w:hint="cs"/>
+            <w:sz w:val="18"/>
+            <w:szCs w:val="18"/>
           </w:rPr>
           <w:t>ArgyroMp</w:t>
         </w:r>
@@ -34076,6 +34057,9 @@
         <w:r>
           <w:rPr>
             <w:rStyle w:val="Hyperlink"/>
+            <w:rFonts w:ascii="Miriam Fixed" w:hAnsi="Miriam Fixed" w:cs="Miriam Fixed" w:hint="cs"/>
+            <w:sz w:val="18"/>
+            <w:szCs w:val="18"/>
             <w:lang w:val="el-GR"/>
           </w:rPr>
           <w:t>/</w:t>
@@ -34084,6 +34068,9 @@
         <w:r>
           <w:rPr>
             <w:rStyle w:val="Hyperlink"/>
+            <w:rFonts w:ascii="Miriam Fixed" w:hAnsi="Miriam Fixed" w:cs="Miriam Fixed" w:hint="cs"/>
+            <w:sz w:val="18"/>
+            <w:szCs w:val="18"/>
           </w:rPr>
           <w:t>msc</w:t>
         </w:r>
@@ -34091,6 +34078,9 @@
         <w:r>
           <w:rPr>
             <w:rStyle w:val="Hyperlink"/>
+            <w:rFonts w:ascii="Miriam Fixed" w:hAnsi="Miriam Fixed" w:cs="Miriam Fixed" w:hint="cs"/>
+            <w:sz w:val="18"/>
+            <w:szCs w:val="18"/>
             <w:lang w:val="el-GR"/>
           </w:rPr>
           <w:t>-</w:t>
@@ -34098,12 +34088,18 @@
         <w:r>
           <w:rPr>
             <w:rStyle w:val="Hyperlink"/>
+            <w:rFonts w:ascii="Miriam Fixed" w:hAnsi="Miriam Fixed" w:cs="Miriam Fixed" w:hint="cs"/>
+            <w:sz w:val="18"/>
+            <w:szCs w:val="18"/>
           </w:rPr>
           <w:t>thesis</w:t>
         </w:r>
         <w:r>
           <w:rPr>
             <w:rStyle w:val="Hyperlink"/>
+            <w:rFonts w:ascii="Miriam Fixed" w:hAnsi="Miriam Fixed" w:cs="Miriam Fixed" w:hint="cs"/>
+            <w:sz w:val="18"/>
+            <w:szCs w:val="18"/>
             <w:lang w:val="el-GR"/>
           </w:rPr>
           <w:t>/</w:t>
@@ -34111,12 +34107,18 @@
         <w:r>
           <w:rPr>
             <w:rStyle w:val="Hyperlink"/>
+            <w:rFonts w:ascii="Miriam Fixed" w:hAnsi="Miriam Fixed" w:cs="Miriam Fixed" w:hint="cs"/>
+            <w:sz w:val="18"/>
+            <w:szCs w:val="18"/>
           </w:rPr>
           <w:t>blob</w:t>
         </w:r>
         <w:r>
           <w:rPr>
             <w:rStyle w:val="Hyperlink"/>
+            <w:rFonts w:ascii="Miriam Fixed" w:hAnsi="Miriam Fixed" w:cs="Miriam Fixed" w:hint="cs"/>
+            <w:sz w:val="18"/>
+            <w:szCs w:val="18"/>
             <w:lang w:val="el-GR"/>
           </w:rPr>
           <w:t>/</w:t>
@@ -34124,12 +34126,18 @@
         <w:r>
           <w:rPr>
             <w:rStyle w:val="Hyperlink"/>
+            <w:rFonts w:ascii="Miriam Fixed" w:hAnsi="Miriam Fixed" w:cs="Miriam Fixed" w:hint="cs"/>
+            <w:sz w:val="18"/>
+            <w:szCs w:val="18"/>
           </w:rPr>
           <w:t>master</w:t>
         </w:r>
         <w:r>
           <w:rPr>
             <w:rStyle w:val="Hyperlink"/>
+            <w:rFonts w:ascii="Miriam Fixed" w:hAnsi="Miriam Fixed" w:cs="Miriam Fixed" w:hint="cs"/>
+            <w:sz w:val="18"/>
+            <w:szCs w:val="18"/>
             <w:lang w:val="el-GR"/>
           </w:rPr>
           <w:t>/</w:t>
@@ -34137,12 +34145,18 @@
         <w:r>
           <w:rPr>
             <w:rStyle w:val="Hyperlink"/>
+            <w:rFonts w:ascii="Miriam Fixed" w:hAnsi="Miriam Fixed" w:cs="Miriam Fixed" w:hint="cs"/>
+            <w:sz w:val="18"/>
+            <w:szCs w:val="18"/>
           </w:rPr>
           <w:t>Notebooks</w:t>
         </w:r>
         <w:r>
           <w:rPr>
             <w:rStyle w:val="Hyperlink"/>
+            <w:rFonts w:ascii="Miriam Fixed" w:hAnsi="Miriam Fixed" w:cs="Miriam Fixed" w:hint="cs"/>
+            <w:sz w:val="18"/>
+            <w:szCs w:val="18"/>
             <w:lang w:val="el-GR"/>
           </w:rPr>
           <w:t>/01.</w:t>
@@ -34151,6 +34165,9 @@
         <w:r>
           <w:rPr>
             <w:rStyle w:val="Hyperlink"/>
+            <w:rFonts w:ascii="Miriam Fixed" w:hAnsi="Miriam Fixed" w:cs="Miriam Fixed" w:hint="cs"/>
+            <w:sz w:val="18"/>
+            <w:szCs w:val="18"/>
           </w:rPr>
           <w:t>cleandata</w:t>
         </w:r>
@@ -34158,6 +34175,9 @@
         <w:r>
           <w:rPr>
             <w:rStyle w:val="Hyperlink"/>
+            <w:rFonts w:ascii="Miriam Fixed" w:hAnsi="Miriam Fixed" w:cs="Miriam Fixed" w:hint="cs"/>
+            <w:sz w:val="18"/>
+            <w:szCs w:val="18"/>
             <w:lang w:val="el-GR"/>
           </w:rPr>
           <w:t>.</w:t>
@@ -34166,6 +34186,9 @@
         <w:r>
           <w:rPr>
             <w:rStyle w:val="Hyperlink"/>
+            <w:rFonts w:ascii="Miriam Fixed" w:hAnsi="Miriam Fixed" w:cs="Miriam Fixed" w:hint="cs"/>
+            <w:sz w:val="18"/>
+            <w:szCs w:val="18"/>
           </w:rPr>
           <w:t>ipynb</w:t>
         </w:r>
@@ -34179,6 +34202,320 @@
           <w:lang w:val="el-GR"/>
         </w:rPr>
       </w:pPr>
+    </w:p>
+  </w:footnote>
+  <w:footnote w:id="5">
+    <w:p>
+      <w:pPr>
+        <w:pStyle w:val="FootnoteText"/>
+        <w:jc w:val="both"/>
+        <w:rPr>
+          <w:rFonts w:ascii="Times New Roman" w:hAnsi="Times New Roman" w:cs="Times New Roman"/>
+          <w:sz w:val="18"/>
+          <w:szCs w:val="18"/>
+          <w:lang w:val="el-GR"/>
+        </w:rPr>
+      </w:pPr>
+      <w:r>
+        <w:rPr>
+          <w:rStyle w:val="FootnoteReference"/>
+          <w:rFonts w:ascii="Times New Roman" w:hAnsi="Times New Roman" w:cs="Times New Roman"/>
+          <w:sz w:val="18"/>
+          <w:szCs w:val="18"/>
+        </w:rPr>
+        <w:footnoteRef/>
+      </w:r>
+      <w:r>
+        <w:rPr>
+          <w:rFonts w:ascii="Times New Roman" w:hAnsi="Times New Roman" w:cs="Times New Roman"/>
+          <w:sz w:val="18"/>
+          <w:szCs w:val="18"/>
+          <w:lang w:val="el-GR"/>
+        </w:rPr>
+        <w:t xml:space="preserve"> </w:t>
+      </w:r>
+      <w:r>
+        <w:rPr>
+          <w:rFonts w:ascii="Times New Roman" w:hAnsi="Times New Roman" w:cs="Times New Roman"/>
+          <w:sz w:val="18"/>
+          <w:szCs w:val="18"/>
+          <w:lang w:val="el-GR"/>
+        </w:rPr>
+        <w:t xml:space="preserve">Η ανάλυση που ακολουθεί </w:t>
+      </w:r>
+      <w:r>
+        <w:rPr>
+          <w:rFonts w:ascii="Times New Roman" w:hAnsi="Times New Roman" w:cs="Times New Roman"/>
+          <w:sz w:val="18"/>
+          <w:szCs w:val="18"/>
+          <w:lang w:val="el-GR"/>
+        </w:rPr>
+        <w:t xml:space="preserve">διεξήχθη </w:t>
+      </w:r>
+      <w:r>
+        <w:rPr>
+          <w:rFonts w:ascii="Times New Roman" w:hAnsi="Times New Roman" w:cs="Times New Roman"/>
+          <w:sz w:val="18"/>
+          <w:szCs w:val="18"/>
+          <w:lang w:val="el-GR"/>
+        </w:rPr>
+        <w:t xml:space="preserve">και </w:t>
+      </w:r>
+      <w:r>
+        <w:rPr>
+          <w:rFonts w:ascii="Times New Roman" w:hAnsi="Times New Roman" w:cs="Times New Roman"/>
+          <w:sz w:val="18"/>
+          <w:szCs w:val="18"/>
+          <w:lang w:val="el-GR"/>
+        </w:rPr>
+        <w:t xml:space="preserve">θέτοντας ως </w:t>
+      </w:r>
+      <w:r>
+        <w:rPr>
+          <w:rFonts w:ascii="Times New Roman" w:hAnsi="Times New Roman" w:cs="Times New Roman"/>
+          <w:sz w:val="18"/>
+          <w:szCs w:val="18"/>
+          <w:lang w:val="en-US"/>
+        </w:rPr>
+        <w:t>Frequency</w:t>
+      </w:r>
+      <w:r>
+        <w:rPr>
+          <w:rFonts w:ascii="Times New Roman" w:hAnsi="Times New Roman" w:cs="Times New Roman"/>
+          <w:sz w:val="18"/>
+          <w:szCs w:val="18"/>
+          <w:lang w:val="el-GR"/>
+        </w:rPr>
+        <w:t xml:space="preserve"> </w:t>
+      </w:r>
+      <w:r>
+        <w:rPr>
+          <w:rFonts w:ascii="Times New Roman" w:hAnsi="Times New Roman" w:cs="Times New Roman"/>
+          <w:sz w:val="18"/>
+          <w:szCs w:val="18"/>
+          <w:lang w:val="el-GR"/>
+        </w:rPr>
+        <w:t xml:space="preserve">την συνολική ποσότητα προϊόντων που αγόρασε ένας πελάτης. Σε αυτή την περίπτωση οι μετρικές </w:t>
+      </w:r>
+      <w:r>
+        <w:rPr>
+          <w:rFonts w:ascii="Times New Roman" w:hAnsi="Times New Roman" w:cs="Times New Roman"/>
+          <w:sz w:val="18"/>
+          <w:szCs w:val="18"/>
+          <w:lang w:val="en-US"/>
+        </w:rPr>
+        <w:t>Frequency</w:t>
+      </w:r>
+      <w:r>
+        <w:rPr>
+          <w:rFonts w:ascii="Times New Roman" w:hAnsi="Times New Roman" w:cs="Times New Roman"/>
+          <w:sz w:val="18"/>
+          <w:szCs w:val="18"/>
+          <w:lang w:val="el-GR"/>
+        </w:rPr>
+        <w:t xml:space="preserve"> </w:t>
+      </w:r>
+      <w:r>
+        <w:rPr>
+          <w:rFonts w:ascii="Times New Roman" w:hAnsi="Times New Roman" w:cs="Times New Roman"/>
+          <w:sz w:val="18"/>
+          <w:szCs w:val="18"/>
+          <w:lang w:val="el-GR"/>
+        </w:rPr>
+        <w:t xml:space="preserve">και </w:t>
+      </w:r>
+      <w:r>
+        <w:rPr>
+          <w:rFonts w:ascii="Times New Roman" w:hAnsi="Times New Roman" w:cs="Times New Roman"/>
+          <w:sz w:val="18"/>
+          <w:szCs w:val="18"/>
+          <w:lang w:val="en-US"/>
+        </w:rPr>
+        <w:t>Monetary</w:t>
+      </w:r>
+      <w:r>
+        <w:rPr>
+          <w:rFonts w:ascii="Times New Roman" w:hAnsi="Times New Roman" w:cs="Times New Roman"/>
+          <w:sz w:val="18"/>
+          <w:szCs w:val="18"/>
+          <w:lang w:val="el-GR"/>
+        </w:rPr>
+        <w:t xml:space="preserve"> </w:t>
+      </w:r>
+      <w:r>
+        <w:rPr>
+          <w:rFonts w:ascii="Times New Roman" w:hAnsi="Times New Roman" w:cs="Times New Roman"/>
+          <w:sz w:val="18"/>
+          <w:szCs w:val="18"/>
+          <w:lang w:val="el-GR"/>
+        </w:rPr>
+        <w:t xml:space="preserve">δεν </w:t>
+      </w:r>
+      <w:r>
+        <w:rPr>
+          <w:rFonts w:ascii="Times New Roman" w:hAnsi="Times New Roman" w:cs="Times New Roman"/>
+          <w:sz w:val="18"/>
+          <w:szCs w:val="18"/>
+          <w:lang w:val="el-GR"/>
+        </w:rPr>
+        <w:t>ήταν</w:t>
+      </w:r>
+      <w:r>
+        <w:rPr>
+          <w:rFonts w:ascii="Times New Roman" w:hAnsi="Times New Roman" w:cs="Times New Roman"/>
+          <w:sz w:val="18"/>
+          <w:szCs w:val="18"/>
+          <w:lang w:val="el-GR"/>
+        </w:rPr>
+        <w:t xml:space="preserve"> γραμμικά ανεξάρτητες καθώς και οι δύο </w:t>
+      </w:r>
+      <w:r>
+        <w:rPr>
+          <w:rFonts w:ascii="Times New Roman" w:hAnsi="Times New Roman" w:cs="Times New Roman"/>
+          <w:sz w:val="18"/>
+          <w:szCs w:val="18"/>
+          <w:lang w:val="el-GR"/>
+        </w:rPr>
+        <w:t>περιλάμβαναν</w:t>
+      </w:r>
+      <w:r>
+        <w:rPr>
+          <w:rFonts w:ascii="Times New Roman" w:hAnsi="Times New Roman" w:cs="Times New Roman"/>
+          <w:sz w:val="18"/>
+          <w:szCs w:val="18"/>
+          <w:lang w:val="el-GR"/>
+        </w:rPr>
+        <w:t xml:space="preserve"> τον όρο της συνολικής ποσότητας προϊόντων.</w:t>
+      </w:r>
+      <w:r>
+        <w:rPr>
+          <w:rFonts w:ascii="Times New Roman" w:hAnsi="Times New Roman" w:cs="Times New Roman"/>
+          <w:sz w:val="18"/>
+          <w:szCs w:val="18"/>
+          <w:lang w:val="el-GR"/>
+        </w:rPr>
+        <w:t xml:space="preserve"> Για αυτό το λόγο διαιρέσαμε την μετρική </w:t>
+      </w:r>
+      <w:r>
+        <w:rPr>
+          <w:rFonts w:ascii="Times New Roman" w:hAnsi="Times New Roman" w:cs="Times New Roman"/>
+          <w:sz w:val="18"/>
+          <w:szCs w:val="18"/>
+          <w:lang w:val="en-US"/>
+        </w:rPr>
+        <w:t>Monetary</w:t>
+      </w:r>
+      <w:r>
+        <w:rPr>
+          <w:rFonts w:ascii="Times New Roman" w:hAnsi="Times New Roman" w:cs="Times New Roman"/>
+          <w:sz w:val="18"/>
+          <w:szCs w:val="18"/>
+          <w:lang w:val="el-GR"/>
+        </w:rPr>
+        <w:t xml:space="preserve"> </w:t>
+      </w:r>
+      <w:r>
+        <w:rPr>
+          <w:rFonts w:ascii="Times New Roman" w:hAnsi="Times New Roman" w:cs="Times New Roman"/>
+          <w:sz w:val="18"/>
+          <w:szCs w:val="18"/>
+          <w:lang w:val="el-GR"/>
+        </w:rPr>
+        <w:t xml:space="preserve">με την συνολική ποσότητα </w:t>
+      </w:r>
+      <w:r>
+        <w:rPr>
+          <w:rFonts w:ascii="Times New Roman" w:hAnsi="Times New Roman" w:cs="Times New Roman"/>
+          <w:sz w:val="18"/>
+          <w:szCs w:val="18"/>
+          <w:lang w:val="el-GR"/>
+        </w:rPr>
+        <w:t>προϊόντων</w:t>
+      </w:r>
+      <w:r>
+        <w:rPr>
+          <w:rFonts w:ascii="Times New Roman" w:hAnsi="Times New Roman" w:cs="Times New Roman"/>
+          <w:sz w:val="18"/>
+          <w:szCs w:val="18"/>
+          <w:lang w:val="el-GR"/>
+        </w:rPr>
+        <w:t xml:space="preserve">, όπως είναι ένας δεύτερος τρόπος ανάλυσης </w:t>
+      </w:r>
+      <w:r>
+        <w:rPr>
+          <w:rFonts w:ascii="Times New Roman" w:hAnsi="Times New Roman" w:cs="Times New Roman"/>
+          <w:sz w:val="18"/>
+          <w:szCs w:val="18"/>
+          <w:lang w:val="en-US"/>
+        </w:rPr>
+        <w:t>RFM</w:t>
+      </w:r>
+      <w:r>
+        <w:rPr>
+          <w:rFonts w:ascii="Times New Roman" w:hAnsi="Times New Roman" w:cs="Times New Roman"/>
+          <w:sz w:val="18"/>
+          <w:szCs w:val="18"/>
+          <w:lang w:val="el-GR"/>
+        </w:rPr>
+        <w:t xml:space="preserve"> </w:t>
+      </w:r>
+      <w:r>
+        <w:rPr>
+          <w:rFonts w:ascii="Times New Roman" w:hAnsi="Times New Roman" w:cs="Times New Roman"/>
+          <w:sz w:val="18"/>
+          <w:szCs w:val="18"/>
+          <w:lang w:val="el-GR"/>
+        </w:rPr>
+        <w:t xml:space="preserve">που αναφέρεται στην βιβλιογραφία </w:t>
+      </w:r>
+      <w:r>
+        <w:rPr>
+          <w:rFonts w:ascii="Times New Roman" w:hAnsi="Times New Roman" w:cs="Times New Roman"/>
+          <w:b/>
+          <w:bCs/>
+          <w:color w:val="FF0000"/>
+          <w:sz w:val="18"/>
+          <w:szCs w:val="18"/>
+          <w:lang w:val="el-GR"/>
+        </w:rPr>
+        <w:t>?</w:t>
+      </w:r>
+      <w:r>
+        <w:rPr>
+          <w:rFonts w:ascii="Times New Roman" w:hAnsi="Times New Roman" w:cs="Times New Roman"/>
+          <w:sz w:val="18"/>
+          <w:szCs w:val="18"/>
+          <w:lang w:val="el-GR"/>
+        </w:rPr>
+        <w:t>,</w:t>
+      </w:r>
+      <w:r>
+        <w:rPr>
+          <w:rFonts w:ascii="Times New Roman" w:hAnsi="Times New Roman" w:cs="Times New Roman"/>
+          <w:sz w:val="18"/>
+          <w:szCs w:val="18"/>
+          <w:lang w:val="el-GR"/>
+        </w:rPr>
+        <w:t xml:space="preserve"> ώστε στο τέλος να προκύψει η μέση χρηματική αξία που ξόδεψε ο κάθε πελάτης.</w:t>
+      </w:r>
+      <w:r>
+        <w:rPr>
+          <w:rFonts w:ascii="Times New Roman" w:hAnsi="Times New Roman" w:cs="Times New Roman"/>
+          <w:sz w:val="18"/>
+          <w:szCs w:val="18"/>
+          <w:lang w:val="el-GR"/>
+        </w:rPr>
+        <w:t xml:space="preserve"> </w:t>
+      </w:r>
+      <w:r>
+        <w:rPr>
+          <w:rFonts w:ascii="Times New Roman" w:hAnsi="Times New Roman" w:cs="Times New Roman"/>
+          <w:sz w:val="18"/>
+          <w:szCs w:val="18"/>
+          <w:lang w:val="el-GR"/>
+        </w:rPr>
+        <w:t>Στην δική μας περίπτωση ο διαχωρισμός των πελατών με αυτό τον τρόπο δεν απέδωσε αποτελέσματα τόσο σαφή όσο η παραδοσιακή μέθοδος, την οποία ακολουθήσαμε.</w:t>
+      </w:r>
     </w:p>
   </w:footnote>
 </w:footnotes>
@@ -36246,6 +36583,7 @@
   <w:style w:type="character" w:default="1" w:styleId="DefaultParagraphFont">
     <w:name w:val="Default Paragraph Font"/>
     <w:uiPriority w:val="1"/>
+    <w:semiHidden/>
     <w:unhideWhenUsed/>
   </w:style>
   <w:style w:type="table" w:default="1" w:styleId="TableNormal">
@@ -36665,7 +37003,6 @@
     <w:basedOn w:val="Normal"/>
     <w:link w:val="FooterChar"/>
     <w:uiPriority w:val="99"/>
-    <w:semiHidden/>
     <w:unhideWhenUsed/>
     <w:rsid w:val="00E64A2E"/>
     <w:pPr>
@@ -36681,7 +37018,6 @@
     <w:basedOn w:val="DefaultParagraphFont"/>
     <w:link w:val="Footer"/>
     <w:uiPriority w:val="99"/>
-    <w:semiHidden/>
     <w:rsid w:val="00E64A2E"/>
   </w:style>
   <w:style w:type="character" w:styleId="PageNumber">
@@ -36691,6 +37027,28 @@
     <w:semiHidden/>
     <w:unhideWhenUsed/>
     <w:rsid w:val="00E64A2E"/>
+  </w:style>
+  <w:style w:type="paragraph" w:styleId="Header">
+    <w:name w:val="header"/>
+    <w:basedOn w:val="Normal"/>
+    <w:link w:val="HeaderChar"/>
+    <w:uiPriority w:val="99"/>
+    <w:unhideWhenUsed/>
+    <w:rsid w:val="0016130D"/>
+    <w:pPr>
+      <w:tabs>
+        <w:tab w:val="center" w:pos="4153"/>
+        <w:tab w:val="right" w:pos="8306"/>
+      </w:tabs>
+      <w:spacing w:after="0" w:line="240" w:lineRule="auto"/>
+    </w:pPr>
+  </w:style>
+  <w:style w:type="character" w:customStyle="1" w:styleId="HeaderChar">
+    <w:name w:val="Header Char"/>
+    <w:basedOn w:val="DefaultParagraphFont"/>
+    <w:link w:val="Header"/>
+    <w:uiPriority w:val="99"/>
+    <w:rsid w:val="0016130D"/>
   </w:style>
 </w:styles>
 </file>

</xml_diff>